<commit_message>
One more file uploaded that contains translation
One more target file, containing translation to Spanish of above already uploaded source file in English, once,
Kindly, 
Kat
</commit_message>
<xml_diff>
--- a/-D-NEW MARKETING B2B AND ITS PERSPECTIVES-Translation from English to Spanish-Target file (1).docx
+++ b/-D-NEW MARKETING B2B AND ITS PERSPECTIVES-Translation from English to Spanish-Target file (1).docx
@@ -3980,7 +3980,1458 @@
         <w:t xml:space="preserve">. </w:t>
       </w:r>
     </w:p>
-    <w:p/>
+    <w:p>
+      <w:pPr>
+        <w:rPr>
+          <w:lang w:val="el-GR"/>
+        </w:rPr>
+      </w:pPr>
+    </w:p>
+    <w:p>
+      <w:pPr>
+        <w:rPr>
+          <w:lang w:val="en-US"/>
+        </w:rPr>
+      </w:pPr>
+      <w:r>
+        <w:rPr>
+          <w:lang w:val="el-GR"/>
+        </w:rPr>
+        <w:t>(</w:t>
+      </w:r>
+      <w:r>
+        <w:rPr>
+          <w:lang w:val="en-US"/>
+        </w:rPr>
+        <w:t>Part 4-1 Mar 2022)</w:t>
+      </w:r>
+    </w:p>
+    <w:p>
+      <w:pPr>
+        <w:rPr>
+          <w:lang w:val="en-US"/>
+        </w:rPr>
+      </w:pPr>
+      <w:proofErr w:type="gramStart"/>
+      <w:r>
+        <w:rPr>
+          <w:lang w:val="en-US"/>
+        </w:rPr>
+        <w:t>DIFERENCIA(</w:t>
+      </w:r>
+      <w:proofErr w:type="gramEnd"/>
+      <w:r>
+        <w:rPr>
+          <w:lang w:val="en-US"/>
+        </w:rPr>
+        <w:t>-S) ENTRE EL MARKETING B2B Y B2C</w:t>
+      </w:r>
+    </w:p>
+    <w:p>
+      <w:pPr>
+        <w:pStyle w:val="Web"/>
+        <w:shd w:val="clear" w:color="auto" w:fill="FFFFFF"/>
+        <w:spacing w:before="0" w:beforeAutospacing="0" w:after="0" w:afterAutospacing="0"/>
+        <w:textAlignment w:val="baseline"/>
+        <w:rPr>
+          <w:rFonts w:ascii="Helvetica" w:hAnsi="Helvetica"/>
+          <w:color w:val="000000"/>
+          <w:sz w:val="16"/>
+          <w:szCs w:val="16"/>
+          <w:lang w:val="fr-FR"/>
+        </w:rPr>
+      </w:pPr>
+      <w:r>
+        <w:rPr>
+          <w:rFonts w:ascii="Helvetica" w:hAnsi="Helvetica"/>
+          <w:color w:val="000000"/>
+          <w:sz w:val="16"/>
+          <w:szCs w:val="16"/>
+          <w:lang w:val="fr-FR"/>
+        </w:rPr>
+        <w:t xml:space="preserve">Una </w:t>
+      </w:r>
+      <w:proofErr w:type="spellStart"/>
+      <w:r>
+        <w:rPr>
+          <w:rFonts w:ascii="Helvetica" w:hAnsi="Helvetica"/>
+          <w:color w:val="000000"/>
+          <w:sz w:val="16"/>
+          <w:szCs w:val="16"/>
+          <w:lang w:val="fr-FR"/>
+        </w:rPr>
+        <w:t>empresa</w:t>
+      </w:r>
+      <w:proofErr w:type="spellEnd"/>
+      <w:r>
+        <w:rPr>
+          <w:rFonts w:ascii="Helvetica" w:hAnsi="Helvetica"/>
+          <w:color w:val="000000"/>
+          <w:sz w:val="16"/>
+          <w:szCs w:val="16"/>
+          <w:lang w:val="fr-FR"/>
+        </w:rPr>
+        <w:t xml:space="preserve">  B2B vende </w:t>
+      </w:r>
+      <w:proofErr w:type="spellStart"/>
+      <w:r>
+        <w:rPr>
+          <w:rFonts w:ascii="Helvetica" w:hAnsi="Helvetica"/>
+          <w:color w:val="000000"/>
+          <w:sz w:val="16"/>
+          <w:szCs w:val="16"/>
+          <w:lang w:val="fr-FR"/>
+        </w:rPr>
+        <w:t>productos</w:t>
+      </w:r>
+      <w:proofErr w:type="spellEnd"/>
+      <w:r>
+        <w:rPr>
+          <w:rFonts w:ascii="Helvetica" w:hAnsi="Helvetica"/>
+          <w:color w:val="000000"/>
+          <w:sz w:val="16"/>
+          <w:szCs w:val="16"/>
+          <w:lang w:val="fr-FR"/>
+        </w:rPr>
+        <w:t xml:space="preserve"> y </w:t>
+      </w:r>
+      <w:proofErr w:type="spellStart"/>
+      <w:r>
+        <w:rPr>
+          <w:rFonts w:ascii="Helvetica" w:hAnsi="Helvetica"/>
+          <w:color w:val="000000"/>
+          <w:sz w:val="16"/>
+          <w:szCs w:val="16"/>
+          <w:lang w:val="fr-FR"/>
+        </w:rPr>
+        <w:t>servicios</w:t>
+      </w:r>
+      <w:proofErr w:type="spellEnd"/>
+      <w:r>
+        <w:rPr>
+          <w:rFonts w:ascii="Helvetica" w:hAnsi="Helvetica"/>
+          <w:color w:val="000000"/>
+          <w:sz w:val="16"/>
+          <w:szCs w:val="16"/>
+          <w:lang w:val="fr-FR"/>
+        </w:rPr>
+        <w:t xml:space="preserve"> a </w:t>
+      </w:r>
+      <w:proofErr w:type="spellStart"/>
+      <w:r>
+        <w:rPr>
+          <w:rFonts w:ascii="Helvetica" w:hAnsi="Helvetica"/>
+          <w:color w:val="000000"/>
+          <w:sz w:val="16"/>
+          <w:szCs w:val="16"/>
+          <w:lang w:val="fr-FR"/>
+        </w:rPr>
+        <w:t>otras</w:t>
+      </w:r>
+      <w:proofErr w:type="spellEnd"/>
+      <w:r>
+        <w:rPr>
+          <w:rFonts w:ascii="Helvetica" w:hAnsi="Helvetica"/>
+          <w:color w:val="000000"/>
+          <w:sz w:val="16"/>
+          <w:szCs w:val="16"/>
+          <w:lang w:val="fr-FR"/>
+        </w:rPr>
+        <w:t xml:space="preserve"> </w:t>
+      </w:r>
+      <w:proofErr w:type="spellStart"/>
+      <w:r>
+        <w:rPr>
+          <w:rFonts w:ascii="Helvetica" w:hAnsi="Helvetica"/>
+          <w:color w:val="000000"/>
+          <w:sz w:val="16"/>
+          <w:szCs w:val="16"/>
+          <w:lang w:val="fr-FR"/>
+        </w:rPr>
+        <w:t>empresas</w:t>
+      </w:r>
+      <w:proofErr w:type="spellEnd"/>
+      <w:r>
+        <w:rPr>
+          <w:rFonts w:ascii="Helvetica" w:hAnsi="Helvetica"/>
+          <w:color w:val="000000"/>
+          <w:sz w:val="16"/>
+          <w:szCs w:val="16"/>
+          <w:lang w:val="fr-FR"/>
+        </w:rPr>
+        <w:t xml:space="preserve"> y </w:t>
+      </w:r>
+      <w:proofErr w:type="spellStart"/>
+      <w:r>
+        <w:rPr>
+          <w:rFonts w:ascii="Helvetica" w:hAnsi="Helvetica"/>
+          <w:color w:val="000000"/>
+          <w:sz w:val="16"/>
+          <w:szCs w:val="16"/>
+          <w:lang w:val="fr-FR"/>
+        </w:rPr>
+        <w:t>esto</w:t>
+      </w:r>
+      <w:proofErr w:type="spellEnd"/>
+      <w:r>
+        <w:rPr>
+          <w:rFonts w:ascii="Helvetica" w:hAnsi="Helvetica"/>
+          <w:color w:val="000000"/>
+          <w:sz w:val="16"/>
+          <w:szCs w:val="16"/>
+          <w:lang w:val="fr-FR"/>
+        </w:rPr>
+        <w:t xml:space="preserve"> </w:t>
+      </w:r>
+      <w:proofErr w:type="spellStart"/>
+      <w:r>
+        <w:rPr>
+          <w:rFonts w:ascii="Helvetica" w:hAnsi="Helvetica"/>
+          <w:color w:val="000000"/>
+          <w:sz w:val="16"/>
+          <w:szCs w:val="16"/>
+          <w:lang w:val="fr-FR"/>
+        </w:rPr>
+        <w:t>puede</w:t>
+      </w:r>
+      <w:proofErr w:type="spellEnd"/>
+      <w:r>
+        <w:rPr>
+          <w:rFonts w:ascii="Helvetica" w:hAnsi="Helvetica"/>
+          <w:color w:val="000000"/>
+          <w:sz w:val="16"/>
+          <w:szCs w:val="16"/>
+          <w:lang w:val="fr-FR"/>
+        </w:rPr>
+        <w:t xml:space="preserve"> </w:t>
+      </w:r>
+      <w:proofErr w:type="spellStart"/>
+      <w:r>
+        <w:rPr>
+          <w:rFonts w:ascii="Helvetica" w:hAnsi="Helvetica"/>
+          <w:color w:val="000000"/>
+          <w:sz w:val="16"/>
+          <w:szCs w:val="16"/>
+          <w:lang w:val="fr-FR"/>
+        </w:rPr>
+        <w:t>cambiar</w:t>
+      </w:r>
+      <w:proofErr w:type="spellEnd"/>
+      <w:r>
+        <w:rPr>
+          <w:rFonts w:ascii="Helvetica" w:hAnsi="Helvetica"/>
+          <w:color w:val="000000"/>
+          <w:sz w:val="16"/>
+          <w:szCs w:val="16"/>
+          <w:lang w:val="fr-FR"/>
+        </w:rPr>
+        <w:t xml:space="preserve"> </w:t>
+      </w:r>
+      <w:proofErr w:type="spellStart"/>
+      <w:r>
+        <w:rPr>
+          <w:rFonts w:ascii="Helvetica" w:hAnsi="Helvetica"/>
+          <w:color w:val="000000"/>
+          <w:sz w:val="16"/>
+          <w:szCs w:val="16"/>
+          <w:lang w:val="fr-FR"/>
+        </w:rPr>
+        <w:t>totalmente</w:t>
+      </w:r>
+      <w:proofErr w:type="spellEnd"/>
+      <w:r>
+        <w:rPr>
+          <w:rFonts w:ascii="Helvetica" w:hAnsi="Helvetica"/>
+          <w:color w:val="000000"/>
+          <w:sz w:val="16"/>
+          <w:szCs w:val="16"/>
+          <w:lang w:val="fr-FR"/>
+        </w:rPr>
+        <w:t xml:space="preserve"> el </w:t>
+      </w:r>
+      <w:proofErr w:type="spellStart"/>
+      <w:r>
+        <w:rPr>
+          <w:rFonts w:ascii="Helvetica" w:hAnsi="Helvetica"/>
+          <w:color w:val="000000"/>
+          <w:sz w:val="16"/>
+          <w:szCs w:val="16"/>
+          <w:lang w:val="fr-FR"/>
+        </w:rPr>
+        <w:t>tipo</w:t>
+      </w:r>
+      <w:proofErr w:type="spellEnd"/>
+      <w:r>
+        <w:rPr>
+          <w:rFonts w:ascii="Helvetica" w:hAnsi="Helvetica"/>
+          <w:color w:val="000000"/>
+          <w:sz w:val="16"/>
+          <w:szCs w:val="16"/>
+          <w:lang w:val="fr-FR"/>
+        </w:rPr>
+        <w:t xml:space="preserve"> de </w:t>
+      </w:r>
+      <w:proofErr w:type="spellStart"/>
+      <w:r>
+        <w:rPr>
+          <w:rFonts w:ascii="Helvetica" w:hAnsi="Helvetica"/>
+          <w:color w:val="000000"/>
+          <w:sz w:val="16"/>
+          <w:szCs w:val="16"/>
+          <w:lang w:val="fr-FR"/>
+        </w:rPr>
+        <w:t>estrategias</w:t>
+      </w:r>
+      <w:proofErr w:type="spellEnd"/>
+      <w:r>
+        <w:rPr>
+          <w:rFonts w:ascii="Helvetica" w:hAnsi="Helvetica"/>
+          <w:color w:val="000000"/>
+          <w:sz w:val="16"/>
+          <w:szCs w:val="16"/>
+          <w:lang w:val="fr-FR"/>
+        </w:rPr>
+        <w:t xml:space="preserve"> y </w:t>
+      </w:r>
+      <w:proofErr w:type="spellStart"/>
+      <w:r>
+        <w:rPr>
+          <w:rFonts w:ascii="Helvetica" w:hAnsi="Helvetica"/>
+          <w:color w:val="000000"/>
+          <w:sz w:val="16"/>
+          <w:szCs w:val="16"/>
+          <w:lang w:val="fr-FR"/>
+        </w:rPr>
+        <w:t>problemas</w:t>
+      </w:r>
+      <w:proofErr w:type="spellEnd"/>
+      <w:r>
+        <w:rPr>
+          <w:rFonts w:ascii="Helvetica" w:hAnsi="Helvetica"/>
+          <w:color w:val="000000"/>
+          <w:sz w:val="16"/>
+          <w:szCs w:val="16"/>
+          <w:lang w:val="fr-FR"/>
+        </w:rPr>
+        <w:t xml:space="preserve"> </w:t>
+      </w:r>
+      <w:proofErr w:type="spellStart"/>
+      <w:r>
+        <w:rPr>
+          <w:rFonts w:ascii="Helvetica" w:hAnsi="Helvetica"/>
+          <w:color w:val="000000"/>
+          <w:sz w:val="16"/>
+          <w:szCs w:val="16"/>
+          <w:lang w:val="fr-FR"/>
+        </w:rPr>
+        <w:t>enfrentados</w:t>
+      </w:r>
+      <w:proofErr w:type="spellEnd"/>
+      <w:r>
+        <w:rPr>
+          <w:rFonts w:ascii="Helvetica" w:hAnsi="Helvetica"/>
+          <w:color w:val="000000"/>
+          <w:sz w:val="16"/>
+          <w:szCs w:val="16"/>
+          <w:lang w:val="fr-FR"/>
+        </w:rPr>
+        <w:t xml:space="preserve"> </w:t>
+      </w:r>
+      <w:proofErr w:type="spellStart"/>
+      <w:r>
+        <w:rPr>
+          <w:rFonts w:ascii="Helvetica" w:hAnsi="Helvetica"/>
+          <w:color w:val="000000"/>
+          <w:sz w:val="16"/>
+          <w:szCs w:val="16"/>
+          <w:lang w:val="fr-FR"/>
+        </w:rPr>
+        <w:t>por</w:t>
+      </w:r>
+      <w:proofErr w:type="spellEnd"/>
+      <w:r>
+        <w:rPr>
+          <w:rFonts w:ascii="Helvetica" w:hAnsi="Helvetica"/>
+          <w:color w:val="000000"/>
+          <w:sz w:val="16"/>
+          <w:szCs w:val="16"/>
+          <w:lang w:val="fr-FR"/>
+        </w:rPr>
+        <w:t xml:space="preserve"> </w:t>
+      </w:r>
+      <w:proofErr w:type="spellStart"/>
+      <w:r>
+        <w:rPr>
+          <w:rFonts w:ascii="Helvetica" w:hAnsi="Helvetica"/>
+          <w:color w:val="000000"/>
+          <w:sz w:val="16"/>
+          <w:szCs w:val="16"/>
+          <w:lang w:val="fr-FR"/>
+        </w:rPr>
+        <w:t>esas</w:t>
+      </w:r>
+      <w:proofErr w:type="spellEnd"/>
+      <w:r>
+        <w:rPr>
+          <w:rFonts w:ascii="Helvetica" w:hAnsi="Helvetica"/>
+          <w:color w:val="000000"/>
+          <w:sz w:val="16"/>
+          <w:szCs w:val="16"/>
+          <w:lang w:val="fr-FR"/>
+        </w:rPr>
+        <w:t xml:space="preserve"> </w:t>
+      </w:r>
+      <w:proofErr w:type="spellStart"/>
+      <w:r>
+        <w:rPr>
+          <w:rFonts w:ascii="Helvetica" w:hAnsi="Helvetica"/>
+          <w:color w:val="000000"/>
+          <w:sz w:val="16"/>
+          <w:szCs w:val="16"/>
+          <w:lang w:val="fr-FR"/>
+        </w:rPr>
+        <w:t>empresas</w:t>
+      </w:r>
+      <w:proofErr w:type="spellEnd"/>
+      <w:r>
+        <w:rPr>
+          <w:rFonts w:ascii="Helvetica" w:hAnsi="Helvetica"/>
+          <w:color w:val="000000"/>
+          <w:sz w:val="16"/>
+          <w:szCs w:val="16"/>
+          <w:lang w:val="fr-FR"/>
+        </w:rPr>
+        <w:t xml:space="preserve">.  </w:t>
+      </w:r>
+    </w:p>
+    <w:p>
+      <w:pPr>
+        <w:pStyle w:val="Web"/>
+        <w:shd w:val="clear" w:color="auto" w:fill="FFFFFF"/>
+        <w:spacing w:before="0" w:beforeAutospacing="0" w:after="0" w:afterAutospacing="0"/>
+        <w:textAlignment w:val="baseline"/>
+        <w:rPr>
+          <w:rFonts w:ascii="Helvetica" w:hAnsi="Helvetica"/>
+          <w:color w:val="000000"/>
+          <w:sz w:val="16"/>
+          <w:szCs w:val="16"/>
+          <w:lang w:val="fr-FR"/>
+        </w:rPr>
+      </w:pPr>
+    </w:p>
+    <w:p>
+      <w:pPr>
+        <w:pStyle w:val="Web"/>
+        <w:shd w:val="clear" w:color="auto" w:fill="FFFFFF"/>
+        <w:spacing w:before="0" w:beforeAutospacing="0" w:after="0" w:afterAutospacing="0"/>
+        <w:textAlignment w:val="baseline"/>
+        <w:rPr>
+          <w:rFonts w:ascii="Helvetica" w:hAnsi="Helvetica"/>
+          <w:color w:val="000000"/>
+          <w:sz w:val="16"/>
+          <w:szCs w:val="16"/>
+          <w:lang w:val="fr-FR"/>
+        </w:rPr>
+      </w:pPr>
+      <w:r>
+        <w:rPr>
+          <w:rFonts w:ascii="Helvetica" w:hAnsi="Helvetica"/>
+          <w:color w:val="000000"/>
+          <w:sz w:val="16"/>
+          <w:szCs w:val="16"/>
+          <w:lang w:val="fr-FR"/>
+        </w:rPr>
+        <w:t xml:space="preserve">La </w:t>
+      </w:r>
+      <w:proofErr w:type="spellStart"/>
+      <w:r>
+        <w:rPr>
+          <w:rFonts w:ascii="Helvetica" w:hAnsi="Helvetica"/>
+          <w:color w:val="000000"/>
+          <w:sz w:val="16"/>
+          <w:szCs w:val="16"/>
+          <w:lang w:val="fr-FR"/>
+        </w:rPr>
+        <w:t>diferencia</w:t>
+      </w:r>
+      <w:proofErr w:type="spellEnd"/>
+      <w:r>
+        <w:rPr>
+          <w:rFonts w:ascii="Helvetica" w:hAnsi="Helvetica"/>
+          <w:color w:val="000000"/>
+          <w:sz w:val="16"/>
+          <w:szCs w:val="16"/>
+          <w:lang w:val="fr-FR"/>
+        </w:rPr>
+        <w:t xml:space="preserve"> entre el </w:t>
+      </w:r>
+      <w:proofErr w:type="spellStart"/>
+      <w:r>
+        <w:rPr>
+          <w:rFonts w:ascii="Helvetica" w:hAnsi="Helvetica"/>
+          <w:color w:val="000000"/>
+          <w:sz w:val="16"/>
+          <w:szCs w:val="16"/>
+          <w:lang w:val="fr-FR"/>
+        </w:rPr>
+        <w:t>Markeing</w:t>
+      </w:r>
+      <w:proofErr w:type="spellEnd"/>
+      <w:r>
+        <w:rPr>
+          <w:rFonts w:ascii="Helvetica" w:hAnsi="Helvetica"/>
+          <w:color w:val="000000"/>
+          <w:sz w:val="16"/>
+          <w:szCs w:val="16"/>
+          <w:lang w:val="fr-FR"/>
+        </w:rPr>
+        <w:t xml:space="preserve"> B2B y B2C es </w:t>
+      </w:r>
+      <w:proofErr w:type="spellStart"/>
+      <w:r>
+        <w:rPr>
+          <w:rFonts w:ascii="Helvetica" w:hAnsi="Helvetica"/>
+          <w:color w:val="000000"/>
+          <w:sz w:val="16"/>
+          <w:szCs w:val="16"/>
+          <w:lang w:val="fr-FR"/>
+        </w:rPr>
+        <w:t>como</w:t>
+      </w:r>
+      <w:proofErr w:type="spellEnd"/>
+      <w:r>
+        <w:rPr>
+          <w:rFonts w:ascii="Helvetica" w:hAnsi="Helvetica"/>
+          <w:color w:val="000000"/>
+          <w:sz w:val="16"/>
+          <w:szCs w:val="16"/>
+          <w:lang w:val="fr-FR"/>
+        </w:rPr>
+        <w:t xml:space="preserve"> la </w:t>
+      </w:r>
+      <w:proofErr w:type="spellStart"/>
+      <w:r>
+        <w:rPr>
+          <w:rFonts w:ascii="Helvetica" w:hAnsi="Helvetica"/>
+          <w:color w:val="000000"/>
+          <w:sz w:val="16"/>
+          <w:szCs w:val="16"/>
+          <w:lang w:val="fr-FR"/>
+        </w:rPr>
+        <w:t>diferencia</w:t>
+      </w:r>
+      <w:proofErr w:type="spellEnd"/>
+      <w:r>
+        <w:rPr>
+          <w:rFonts w:ascii="Helvetica" w:hAnsi="Helvetica"/>
+          <w:color w:val="000000"/>
+          <w:sz w:val="16"/>
+          <w:szCs w:val="16"/>
+          <w:lang w:val="fr-FR"/>
+        </w:rPr>
+        <w:t xml:space="preserve"> entre ‘</w:t>
+      </w:r>
+      <w:proofErr w:type="spellStart"/>
+      <w:r>
+        <w:rPr>
+          <w:rFonts w:ascii="Helvetica" w:hAnsi="Helvetica"/>
+          <w:color w:val="000000"/>
+          <w:sz w:val="16"/>
+          <w:szCs w:val="16"/>
+          <w:lang w:val="fr-FR"/>
+        </w:rPr>
+        <w:t>necesitar</w:t>
+      </w:r>
+      <w:proofErr w:type="spellEnd"/>
+      <w:r>
+        <w:rPr>
+          <w:rFonts w:ascii="Helvetica" w:hAnsi="Helvetica"/>
+          <w:color w:val="000000"/>
+          <w:sz w:val="16"/>
+          <w:szCs w:val="16"/>
+          <w:lang w:val="fr-FR"/>
+        </w:rPr>
+        <w:t>’ y ‘</w:t>
+      </w:r>
+      <w:proofErr w:type="spellStart"/>
+      <w:r>
+        <w:rPr>
+          <w:rFonts w:ascii="Helvetica" w:hAnsi="Helvetica"/>
+          <w:color w:val="000000"/>
+          <w:sz w:val="16"/>
+          <w:szCs w:val="16"/>
+          <w:lang w:val="fr-FR"/>
+        </w:rPr>
+        <w:t>quierer</w:t>
+      </w:r>
+      <w:proofErr w:type="spellEnd"/>
+      <w:r>
+        <w:rPr>
+          <w:rFonts w:ascii="Helvetica" w:hAnsi="Helvetica"/>
+          <w:color w:val="000000"/>
+          <w:sz w:val="16"/>
+          <w:szCs w:val="16"/>
+          <w:lang w:val="fr-FR"/>
+        </w:rPr>
+        <w:t>’’.</w:t>
+      </w:r>
+    </w:p>
+    <w:p>
+      <w:pPr>
+        <w:pStyle w:val="Web"/>
+        <w:shd w:val="clear" w:color="auto" w:fill="FFFFFF"/>
+        <w:spacing w:before="0" w:beforeAutospacing="0" w:after="0" w:afterAutospacing="0"/>
+        <w:textAlignment w:val="baseline"/>
+        <w:rPr>
+          <w:rFonts w:ascii="Helvetica" w:hAnsi="Helvetica"/>
+          <w:color w:val="000000"/>
+          <w:sz w:val="16"/>
+          <w:szCs w:val="16"/>
+          <w:lang w:val="fr-FR"/>
+        </w:rPr>
+      </w:pPr>
+    </w:p>
+    <w:p>
+      <w:pPr>
+        <w:pStyle w:val="Web"/>
+        <w:shd w:val="clear" w:color="auto" w:fill="FFFFFF"/>
+        <w:spacing w:before="0" w:beforeAutospacing="0" w:after="0" w:afterAutospacing="0"/>
+        <w:textAlignment w:val="baseline"/>
+        <w:rPr>
+          <w:rFonts w:ascii="Helvetica" w:hAnsi="Helvetica"/>
+          <w:color w:val="000000"/>
+          <w:sz w:val="16"/>
+          <w:szCs w:val="16"/>
+        </w:rPr>
+      </w:pPr>
+      <w:r>
+        <w:rPr>
+          <w:rFonts w:ascii="Helvetica" w:hAnsi="Helvetica"/>
+          <w:color w:val="000000"/>
+          <w:sz w:val="16"/>
+          <w:szCs w:val="16"/>
+        </w:rPr>
+        <w:t xml:space="preserve"> </w:t>
+      </w:r>
+    </w:p>
+    <w:p>
+      <w:pPr>
+        <w:pStyle w:val="Web"/>
+        <w:shd w:val="clear" w:color="auto" w:fill="FFFFFF"/>
+        <w:spacing w:before="0" w:beforeAutospacing="0" w:after="0" w:afterAutospacing="0"/>
+        <w:textAlignment w:val="baseline"/>
+        <w:rPr>
+          <w:rFonts w:ascii="Helvetica" w:hAnsi="Helvetica"/>
+          <w:color w:val="000000"/>
+          <w:sz w:val="16"/>
+          <w:szCs w:val="16"/>
+          <w:lang w:val="fr-FR"/>
+        </w:rPr>
+      </w:pPr>
+      <w:proofErr w:type="gramStart"/>
+      <w:r>
+        <w:rPr>
+          <w:rFonts w:ascii="Helvetica" w:hAnsi="Helvetica"/>
+          <w:color w:val="000000"/>
+          <w:sz w:val="16"/>
+          <w:szCs w:val="16"/>
+        </w:rPr>
+        <w:t>Un</w:t>
+      </w:r>
+      <w:proofErr w:type="gramEnd"/>
+      <w:r>
+        <w:rPr>
+          <w:rFonts w:ascii="Helvetica" w:hAnsi="Helvetica"/>
+          <w:color w:val="000000"/>
+          <w:sz w:val="16"/>
+          <w:szCs w:val="16"/>
+        </w:rPr>
+        <w:t xml:space="preserve"> comprador/</w:t>
+      </w:r>
+      <w:proofErr w:type="spellStart"/>
+      <w:r>
+        <w:rPr>
+          <w:rFonts w:ascii="Helvetica" w:hAnsi="Helvetica"/>
+          <w:color w:val="000000"/>
+          <w:sz w:val="16"/>
+          <w:szCs w:val="16"/>
+        </w:rPr>
+        <w:t>usuario</w:t>
+      </w:r>
+      <w:proofErr w:type="spellEnd"/>
+      <w:r>
+        <w:rPr>
+          <w:rFonts w:ascii="Helvetica" w:hAnsi="Helvetica"/>
+          <w:color w:val="000000"/>
+          <w:sz w:val="16"/>
+          <w:szCs w:val="16"/>
+        </w:rPr>
+        <w:t>/</w:t>
+      </w:r>
+      <w:proofErr w:type="spellStart"/>
+      <w:r>
+        <w:rPr>
+          <w:rFonts w:ascii="Helvetica" w:hAnsi="Helvetica"/>
+          <w:color w:val="000000"/>
+          <w:sz w:val="16"/>
+          <w:szCs w:val="16"/>
+        </w:rPr>
+        <w:t>cliente</w:t>
+      </w:r>
+      <w:proofErr w:type="spellEnd"/>
+      <w:r>
+        <w:rPr>
+          <w:rFonts w:ascii="Helvetica" w:hAnsi="Helvetica"/>
+          <w:color w:val="000000"/>
+          <w:sz w:val="16"/>
+          <w:szCs w:val="16"/>
+        </w:rPr>
+        <w:t xml:space="preserve"> final, </w:t>
+      </w:r>
+      <w:proofErr w:type="spellStart"/>
+      <w:r>
+        <w:rPr>
+          <w:rFonts w:ascii="Helvetica" w:hAnsi="Helvetica"/>
+          <w:color w:val="000000"/>
+          <w:sz w:val="16"/>
+          <w:szCs w:val="16"/>
+        </w:rPr>
+        <w:t>quiere</w:t>
+      </w:r>
+      <w:proofErr w:type="spellEnd"/>
+      <w:r>
+        <w:rPr>
+          <w:rFonts w:ascii="Helvetica" w:hAnsi="Helvetica"/>
+          <w:color w:val="000000"/>
+          <w:sz w:val="16"/>
+          <w:szCs w:val="16"/>
+        </w:rPr>
+        <w:t xml:space="preserve"> </w:t>
+      </w:r>
+      <w:proofErr w:type="spellStart"/>
+      <w:r>
+        <w:rPr>
+          <w:rFonts w:ascii="Helvetica" w:hAnsi="Helvetica"/>
+          <w:color w:val="000000"/>
+          <w:sz w:val="16"/>
+          <w:szCs w:val="16"/>
+        </w:rPr>
+        <w:t>comprar</w:t>
+      </w:r>
+      <w:proofErr w:type="spellEnd"/>
+      <w:r>
+        <w:rPr>
+          <w:rFonts w:ascii="Helvetica" w:hAnsi="Helvetica"/>
+          <w:color w:val="000000"/>
+          <w:sz w:val="16"/>
+          <w:szCs w:val="16"/>
+        </w:rPr>
+        <w:t xml:space="preserve"> </w:t>
+      </w:r>
+      <w:proofErr w:type="spellStart"/>
+      <w:r>
+        <w:rPr>
+          <w:rFonts w:ascii="Helvetica" w:hAnsi="Helvetica"/>
+          <w:color w:val="000000"/>
+          <w:sz w:val="16"/>
+          <w:szCs w:val="16"/>
+        </w:rPr>
+        <w:t>productos</w:t>
+      </w:r>
+      <w:proofErr w:type="spellEnd"/>
+      <w:r>
+        <w:rPr>
+          <w:rFonts w:ascii="Helvetica" w:hAnsi="Helvetica"/>
+          <w:color w:val="000000"/>
+          <w:sz w:val="16"/>
+          <w:szCs w:val="16"/>
+        </w:rPr>
+        <w:t xml:space="preserve"> y </w:t>
+      </w:r>
+      <w:proofErr w:type="spellStart"/>
+      <w:r>
+        <w:rPr>
+          <w:rFonts w:ascii="Helvetica" w:hAnsi="Helvetica"/>
+          <w:color w:val="000000"/>
+          <w:sz w:val="16"/>
+          <w:szCs w:val="16"/>
+        </w:rPr>
+        <w:t>servicios</w:t>
+      </w:r>
+      <w:proofErr w:type="spellEnd"/>
+      <w:r>
+        <w:rPr>
+          <w:rFonts w:ascii="Helvetica" w:hAnsi="Helvetica"/>
+          <w:color w:val="000000"/>
+          <w:sz w:val="16"/>
+          <w:szCs w:val="16"/>
+        </w:rPr>
+        <w:t xml:space="preserve"> de </w:t>
+      </w:r>
+      <w:proofErr w:type="spellStart"/>
+      <w:r>
+        <w:rPr>
+          <w:rFonts w:ascii="Helvetica" w:hAnsi="Helvetica"/>
+          <w:color w:val="000000"/>
+          <w:sz w:val="16"/>
+          <w:szCs w:val="16"/>
+        </w:rPr>
+        <w:t>una</w:t>
+      </w:r>
+      <w:proofErr w:type="spellEnd"/>
+      <w:r>
+        <w:rPr>
+          <w:rFonts w:ascii="Helvetica" w:hAnsi="Helvetica"/>
+          <w:color w:val="000000"/>
+          <w:sz w:val="16"/>
+          <w:szCs w:val="16"/>
+        </w:rPr>
+        <w:t xml:space="preserve"> </w:t>
+      </w:r>
+      <w:proofErr w:type="spellStart"/>
+      <w:r>
+        <w:rPr>
+          <w:rFonts w:ascii="Helvetica" w:hAnsi="Helvetica"/>
+          <w:color w:val="000000"/>
+          <w:sz w:val="16"/>
+          <w:szCs w:val="16"/>
+        </w:rPr>
+        <w:t>empresa</w:t>
+      </w:r>
+      <w:proofErr w:type="spellEnd"/>
+      <w:r>
+        <w:rPr>
+          <w:rFonts w:ascii="Helvetica" w:hAnsi="Helvetica"/>
+          <w:color w:val="000000"/>
+          <w:sz w:val="16"/>
+          <w:szCs w:val="16"/>
+        </w:rPr>
+        <w:t xml:space="preserve">, </w:t>
+      </w:r>
+      <w:proofErr w:type="spellStart"/>
+      <w:r>
+        <w:rPr>
+          <w:rFonts w:ascii="Helvetica" w:hAnsi="Helvetica"/>
+          <w:color w:val="000000"/>
+          <w:sz w:val="16"/>
+          <w:szCs w:val="16"/>
+        </w:rPr>
+        <w:t>pero</w:t>
+      </w:r>
+      <w:proofErr w:type="spellEnd"/>
+      <w:r>
+        <w:rPr>
+          <w:rFonts w:ascii="Helvetica" w:hAnsi="Helvetica"/>
+          <w:color w:val="000000"/>
+          <w:sz w:val="16"/>
+          <w:szCs w:val="16"/>
+        </w:rPr>
+        <w:t xml:space="preserve"> (incl. </w:t>
+      </w:r>
+      <w:proofErr w:type="spellStart"/>
+      <w:r>
+        <w:rPr>
+          <w:rFonts w:ascii="Helvetica" w:hAnsi="Helvetica"/>
+          <w:color w:val="000000"/>
+          <w:sz w:val="16"/>
+          <w:szCs w:val="16"/>
+        </w:rPr>
+        <w:t>excepciones</w:t>
+      </w:r>
+      <w:proofErr w:type="spellEnd"/>
+      <w:r>
+        <w:rPr>
+          <w:rFonts w:ascii="Helvetica" w:hAnsi="Helvetica"/>
+          <w:color w:val="000000"/>
+          <w:sz w:val="16"/>
+          <w:szCs w:val="16"/>
+        </w:rPr>
+        <w:t xml:space="preserve">) no los </w:t>
+      </w:r>
+      <w:proofErr w:type="spellStart"/>
+      <w:r>
+        <w:rPr>
+          <w:rFonts w:ascii="Helvetica" w:hAnsi="Helvetica"/>
+          <w:color w:val="000000"/>
+          <w:sz w:val="16"/>
+          <w:szCs w:val="16"/>
+        </w:rPr>
+        <w:t>necesita</w:t>
+      </w:r>
+      <w:proofErr w:type="spellEnd"/>
+      <w:r>
+        <w:rPr>
+          <w:rFonts w:ascii="Helvetica" w:hAnsi="Helvetica"/>
+          <w:color w:val="000000"/>
+          <w:sz w:val="16"/>
+          <w:szCs w:val="16"/>
+        </w:rPr>
+        <w:t xml:space="preserve"> de </w:t>
+      </w:r>
+      <w:proofErr w:type="spellStart"/>
+      <w:r>
+        <w:rPr>
+          <w:rFonts w:ascii="Helvetica" w:hAnsi="Helvetica"/>
+          <w:color w:val="000000"/>
+          <w:sz w:val="16"/>
+          <w:szCs w:val="16"/>
+        </w:rPr>
+        <w:t>verdad</w:t>
+      </w:r>
+      <w:proofErr w:type="spellEnd"/>
+      <w:r>
+        <w:rPr>
+          <w:rFonts w:ascii="Helvetica" w:hAnsi="Helvetica"/>
+          <w:color w:val="000000"/>
+          <w:sz w:val="16"/>
+          <w:szCs w:val="16"/>
+        </w:rPr>
+        <w:t xml:space="preserve"> </w:t>
+      </w:r>
+      <w:proofErr w:type="spellStart"/>
+      <w:r>
+        <w:rPr>
+          <w:rFonts w:ascii="Helvetica" w:hAnsi="Helvetica"/>
+          <w:color w:val="000000"/>
+          <w:sz w:val="16"/>
+          <w:szCs w:val="16"/>
+        </w:rPr>
+        <w:t>para</w:t>
+      </w:r>
+      <w:proofErr w:type="spellEnd"/>
+      <w:r>
+        <w:rPr>
+          <w:rFonts w:ascii="Helvetica" w:hAnsi="Helvetica"/>
+          <w:color w:val="000000"/>
+          <w:sz w:val="16"/>
+          <w:szCs w:val="16"/>
+        </w:rPr>
+        <w:t xml:space="preserve"> </w:t>
+      </w:r>
+      <w:proofErr w:type="spellStart"/>
+      <w:r>
+        <w:rPr>
+          <w:rFonts w:ascii="Helvetica" w:hAnsi="Helvetica"/>
+          <w:color w:val="000000"/>
+          <w:sz w:val="16"/>
+          <w:szCs w:val="16"/>
+        </w:rPr>
+        <w:t>vivir</w:t>
+      </w:r>
+      <w:proofErr w:type="spellEnd"/>
+      <w:r>
+        <w:rPr>
+          <w:rFonts w:ascii="Helvetica" w:hAnsi="Helvetica"/>
+          <w:color w:val="000000"/>
+          <w:sz w:val="16"/>
+          <w:szCs w:val="16"/>
+        </w:rPr>
+        <w:t xml:space="preserve">. </w:t>
+      </w:r>
+      <w:proofErr w:type="spellStart"/>
+      <w:r>
+        <w:rPr>
+          <w:rFonts w:ascii="Helvetica" w:hAnsi="Helvetica"/>
+          <w:color w:val="000000"/>
+          <w:sz w:val="16"/>
+          <w:szCs w:val="16"/>
+          <w:lang w:val="fr-FR"/>
+        </w:rPr>
+        <w:t>Esas</w:t>
+      </w:r>
+      <w:proofErr w:type="spellEnd"/>
+      <w:r>
+        <w:rPr>
+          <w:rFonts w:ascii="Helvetica" w:hAnsi="Helvetica"/>
+          <w:color w:val="000000"/>
+          <w:sz w:val="16"/>
+          <w:szCs w:val="16"/>
+          <w:lang w:val="fr-FR"/>
+        </w:rPr>
+        <w:t xml:space="preserve"> son </w:t>
+      </w:r>
+      <w:proofErr w:type="spellStart"/>
+      <w:r>
+        <w:rPr>
+          <w:rFonts w:ascii="Helvetica" w:hAnsi="Helvetica"/>
+          <w:color w:val="000000"/>
+          <w:sz w:val="16"/>
+          <w:szCs w:val="16"/>
+          <w:lang w:val="fr-FR"/>
+        </w:rPr>
+        <w:t>cosas</w:t>
+      </w:r>
+      <w:proofErr w:type="spellEnd"/>
+      <w:r>
+        <w:rPr>
+          <w:rFonts w:ascii="Helvetica" w:hAnsi="Helvetica"/>
+          <w:color w:val="000000"/>
+          <w:sz w:val="16"/>
+          <w:szCs w:val="16"/>
+          <w:lang w:val="fr-FR"/>
+        </w:rPr>
+        <w:t xml:space="preserve"> que van </w:t>
+      </w:r>
+      <w:proofErr w:type="gramStart"/>
+      <w:r>
+        <w:rPr>
+          <w:rFonts w:ascii="Helvetica" w:hAnsi="Helvetica"/>
+          <w:color w:val="000000"/>
+          <w:sz w:val="16"/>
+          <w:szCs w:val="16"/>
+          <w:lang w:val="fr-FR"/>
+        </w:rPr>
+        <w:t>a</w:t>
+      </w:r>
+      <w:proofErr w:type="gramEnd"/>
+      <w:r>
+        <w:rPr>
+          <w:rFonts w:ascii="Helvetica" w:hAnsi="Helvetica"/>
+          <w:color w:val="000000"/>
+          <w:sz w:val="16"/>
+          <w:szCs w:val="16"/>
+          <w:lang w:val="fr-FR"/>
+        </w:rPr>
+        <w:t xml:space="preserve"> surgir sus </w:t>
+      </w:r>
+      <w:proofErr w:type="spellStart"/>
+      <w:r>
+        <w:rPr>
+          <w:rFonts w:ascii="Helvetica" w:hAnsi="Helvetica"/>
+          <w:color w:val="000000"/>
+          <w:sz w:val="16"/>
+          <w:szCs w:val="16"/>
+          <w:lang w:val="fr-FR"/>
+        </w:rPr>
+        <w:t>emociones</w:t>
+      </w:r>
+      <w:proofErr w:type="spellEnd"/>
+      <w:r>
+        <w:rPr>
+          <w:rFonts w:ascii="Helvetica" w:hAnsi="Helvetica"/>
+          <w:color w:val="000000"/>
+          <w:sz w:val="16"/>
+          <w:szCs w:val="16"/>
+          <w:lang w:val="fr-FR"/>
+        </w:rPr>
+        <w:t xml:space="preserve"> y </w:t>
+      </w:r>
+      <w:proofErr w:type="spellStart"/>
+      <w:r>
+        <w:rPr>
+          <w:rFonts w:ascii="Helvetica" w:hAnsi="Helvetica"/>
+          <w:color w:val="000000"/>
+          <w:sz w:val="16"/>
+          <w:szCs w:val="16"/>
+          <w:lang w:val="fr-FR"/>
+        </w:rPr>
+        <w:t>realizar</w:t>
+      </w:r>
+      <w:proofErr w:type="spellEnd"/>
+      <w:r>
+        <w:rPr>
+          <w:rFonts w:ascii="Helvetica" w:hAnsi="Helvetica"/>
+          <w:color w:val="000000"/>
+          <w:sz w:val="16"/>
+          <w:szCs w:val="16"/>
+          <w:lang w:val="fr-FR"/>
+        </w:rPr>
+        <w:t xml:space="preserve"> sus </w:t>
+      </w:r>
+      <w:proofErr w:type="spellStart"/>
+      <w:r>
+        <w:rPr>
+          <w:rFonts w:ascii="Helvetica" w:hAnsi="Helvetica"/>
+          <w:color w:val="000000"/>
+          <w:sz w:val="16"/>
+          <w:szCs w:val="16"/>
+          <w:lang w:val="fr-FR"/>
+        </w:rPr>
+        <w:t>suenos</w:t>
+      </w:r>
+      <w:proofErr w:type="spellEnd"/>
+      <w:r>
+        <w:rPr>
+          <w:rFonts w:ascii="Helvetica" w:hAnsi="Helvetica"/>
+          <w:color w:val="000000"/>
+          <w:sz w:val="16"/>
+          <w:szCs w:val="16"/>
+          <w:lang w:val="fr-FR"/>
+        </w:rPr>
+        <w:t xml:space="preserve">, </w:t>
+      </w:r>
+      <w:r>
+        <w:rPr>
+          <w:rFonts w:ascii="Helvetica" w:hAnsi="Helvetica"/>
+          <w:color w:val="000000"/>
+          <w:sz w:val="16"/>
+          <w:szCs w:val="16"/>
+          <w:lang w:val="fr-FR"/>
+        </w:rPr>
+        <w:t xml:space="preserve">de </w:t>
+      </w:r>
+      <w:proofErr w:type="spellStart"/>
+      <w:r>
+        <w:rPr>
+          <w:rFonts w:ascii="Helvetica" w:hAnsi="Helvetica"/>
+          <w:color w:val="000000"/>
+          <w:sz w:val="16"/>
+          <w:szCs w:val="16"/>
+          <w:lang w:val="fr-FR"/>
+        </w:rPr>
+        <w:t>comprarlos</w:t>
+      </w:r>
+      <w:proofErr w:type="spellEnd"/>
+      <w:r>
+        <w:rPr>
+          <w:rFonts w:ascii="Helvetica" w:hAnsi="Helvetica"/>
+          <w:color w:val="000000"/>
+          <w:sz w:val="16"/>
+          <w:szCs w:val="16"/>
+          <w:lang w:val="fr-FR"/>
+        </w:rPr>
+        <w:t xml:space="preserve">. En </w:t>
+      </w:r>
+      <w:proofErr w:type="spellStart"/>
+      <w:r>
+        <w:rPr>
+          <w:rFonts w:ascii="Helvetica" w:hAnsi="Helvetica"/>
+          <w:color w:val="000000"/>
+          <w:sz w:val="16"/>
+          <w:szCs w:val="16"/>
+          <w:lang w:val="fr-FR"/>
+        </w:rPr>
+        <w:t>general</w:t>
+      </w:r>
+      <w:proofErr w:type="spellEnd"/>
+      <w:r>
+        <w:rPr>
+          <w:rFonts w:ascii="Helvetica" w:hAnsi="Helvetica"/>
+          <w:color w:val="000000"/>
+          <w:sz w:val="16"/>
+          <w:szCs w:val="16"/>
+          <w:lang w:val="fr-FR"/>
+        </w:rPr>
+        <w:t>, El/</w:t>
+      </w:r>
+      <w:proofErr w:type="spellStart"/>
+      <w:r>
+        <w:rPr>
+          <w:rFonts w:ascii="Helvetica" w:hAnsi="Helvetica"/>
+          <w:color w:val="000000"/>
+          <w:sz w:val="16"/>
+          <w:szCs w:val="16"/>
+          <w:lang w:val="fr-FR"/>
+        </w:rPr>
+        <w:t>ella</w:t>
+      </w:r>
+      <w:proofErr w:type="spellEnd"/>
+      <w:r>
+        <w:rPr>
+          <w:rFonts w:ascii="Helvetica" w:hAnsi="Helvetica"/>
+          <w:color w:val="000000"/>
+          <w:sz w:val="16"/>
+          <w:szCs w:val="16"/>
+          <w:lang w:val="fr-FR"/>
+        </w:rPr>
+        <w:t xml:space="preserve"> </w:t>
+      </w:r>
+      <w:proofErr w:type="spellStart"/>
+      <w:r>
+        <w:rPr>
+          <w:rFonts w:ascii="Helvetica" w:hAnsi="Helvetica"/>
+          <w:color w:val="000000"/>
+          <w:sz w:val="16"/>
+          <w:szCs w:val="16"/>
+          <w:lang w:val="fr-FR"/>
+        </w:rPr>
+        <w:t>quiere</w:t>
+      </w:r>
+      <w:proofErr w:type="spellEnd"/>
+      <w:r>
+        <w:rPr>
+          <w:rFonts w:ascii="Helvetica" w:hAnsi="Helvetica"/>
+          <w:color w:val="000000"/>
+          <w:sz w:val="16"/>
+          <w:szCs w:val="16"/>
+          <w:lang w:val="fr-FR"/>
+        </w:rPr>
+        <w:t xml:space="preserve"> que los </w:t>
+      </w:r>
+      <w:proofErr w:type="spellStart"/>
+      <w:r>
+        <w:rPr>
+          <w:rFonts w:ascii="Helvetica" w:hAnsi="Helvetica"/>
+          <w:color w:val="000000"/>
+          <w:sz w:val="16"/>
+          <w:szCs w:val="16"/>
+          <w:lang w:val="fr-FR"/>
+        </w:rPr>
+        <w:t>productos</w:t>
+      </w:r>
+      <w:proofErr w:type="spellEnd"/>
+      <w:r>
+        <w:rPr>
+          <w:rFonts w:ascii="Helvetica" w:hAnsi="Helvetica"/>
+          <w:color w:val="000000"/>
+          <w:sz w:val="16"/>
+          <w:szCs w:val="16"/>
+          <w:lang w:val="fr-FR"/>
+        </w:rPr>
+        <w:t>/</w:t>
+      </w:r>
+      <w:proofErr w:type="spellStart"/>
+      <w:r>
+        <w:rPr>
+          <w:rFonts w:ascii="Helvetica" w:hAnsi="Helvetica"/>
+          <w:color w:val="000000"/>
+          <w:sz w:val="16"/>
+          <w:szCs w:val="16"/>
+          <w:lang w:val="fr-FR"/>
+        </w:rPr>
+        <w:t>servicios</w:t>
+      </w:r>
+      <w:proofErr w:type="spellEnd"/>
+      <w:r>
+        <w:rPr>
+          <w:rFonts w:ascii="Helvetica" w:hAnsi="Helvetica"/>
+          <w:color w:val="000000"/>
+          <w:sz w:val="16"/>
+          <w:szCs w:val="16"/>
+          <w:lang w:val="fr-FR"/>
+        </w:rPr>
+        <w:t xml:space="preserve"> </w:t>
+      </w:r>
+      <w:proofErr w:type="spellStart"/>
+      <w:r>
+        <w:rPr>
+          <w:rFonts w:ascii="Helvetica" w:hAnsi="Helvetica"/>
+          <w:color w:val="000000"/>
+          <w:sz w:val="16"/>
+          <w:szCs w:val="16"/>
+          <w:lang w:val="fr-FR"/>
+        </w:rPr>
+        <w:t>sean</w:t>
+      </w:r>
+      <w:proofErr w:type="spellEnd"/>
+      <w:r>
+        <w:rPr>
+          <w:rFonts w:ascii="Helvetica" w:hAnsi="Helvetica"/>
+          <w:color w:val="000000"/>
+          <w:sz w:val="16"/>
+          <w:szCs w:val="16"/>
+          <w:lang w:val="fr-FR"/>
+        </w:rPr>
+        <w:t xml:space="preserve"> de </w:t>
+      </w:r>
+      <w:proofErr w:type="spellStart"/>
+      <w:r>
+        <w:rPr>
+          <w:rFonts w:ascii="Helvetica" w:hAnsi="Helvetica"/>
+          <w:color w:val="000000"/>
+          <w:sz w:val="16"/>
+          <w:szCs w:val="16"/>
+          <w:lang w:val="fr-FR"/>
+        </w:rPr>
+        <w:t>coste</w:t>
+      </w:r>
+      <w:proofErr w:type="spellEnd"/>
+      <w:r>
+        <w:rPr>
+          <w:rFonts w:ascii="Helvetica" w:hAnsi="Helvetica"/>
+          <w:color w:val="000000"/>
+          <w:sz w:val="16"/>
+          <w:szCs w:val="16"/>
+          <w:lang w:val="fr-FR"/>
+        </w:rPr>
+        <w:t xml:space="preserve"> mas </w:t>
+      </w:r>
+      <w:proofErr w:type="spellStart"/>
+      <w:r>
+        <w:rPr>
+          <w:rFonts w:ascii="Helvetica" w:hAnsi="Helvetica"/>
+          <w:color w:val="000000"/>
+          <w:sz w:val="16"/>
+          <w:szCs w:val="16"/>
+          <w:lang w:val="fr-FR"/>
+        </w:rPr>
+        <w:t>bajo</w:t>
+      </w:r>
+      <w:proofErr w:type="spellEnd"/>
+      <w:r>
+        <w:rPr>
+          <w:rFonts w:ascii="Helvetica" w:hAnsi="Helvetica"/>
+          <w:color w:val="000000"/>
+          <w:sz w:val="16"/>
+          <w:szCs w:val="16"/>
+          <w:lang w:val="fr-FR"/>
+        </w:rPr>
+        <w:t xml:space="preserve">, de los de </w:t>
+      </w:r>
+      <w:proofErr w:type="spellStart"/>
+      <w:r>
+        <w:rPr>
+          <w:rFonts w:ascii="Helvetica" w:hAnsi="Helvetica"/>
+          <w:color w:val="000000"/>
+          <w:sz w:val="16"/>
+          <w:szCs w:val="16"/>
+          <w:lang w:val="fr-FR"/>
+        </w:rPr>
+        <w:t>empresas</w:t>
+      </w:r>
+      <w:proofErr w:type="spellEnd"/>
+      <w:r>
+        <w:rPr>
+          <w:rFonts w:ascii="Helvetica" w:hAnsi="Helvetica"/>
+          <w:color w:val="000000"/>
+          <w:sz w:val="16"/>
+          <w:szCs w:val="16"/>
+          <w:lang w:val="fr-FR"/>
+        </w:rPr>
+        <w:t xml:space="preserve"> B2B. </w:t>
+      </w:r>
+      <w:proofErr w:type="spellStart"/>
+      <w:proofErr w:type="gramStart"/>
+      <w:r>
+        <w:rPr>
+          <w:rFonts w:ascii="Helvetica" w:hAnsi="Helvetica"/>
+          <w:color w:val="000000"/>
+          <w:sz w:val="16"/>
+          <w:szCs w:val="16"/>
+          <w:lang w:val="fr-FR"/>
+        </w:rPr>
+        <w:t>donde</w:t>
+      </w:r>
+      <w:proofErr w:type="spellEnd"/>
+      <w:proofErr w:type="gramEnd"/>
+      <w:r>
+        <w:rPr>
+          <w:rFonts w:ascii="Helvetica" w:hAnsi="Helvetica"/>
+          <w:color w:val="000000"/>
+          <w:sz w:val="16"/>
+          <w:szCs w:val="16"/>
+          <w:lang w:val="fr-FR"/>
+        </w:rPr>
+        <w:t xml:space="preserve"> el </w:t>
+      </w:r>
+      <w:proofErr w:type="spellStart"/>
+      <w:r>
+        <w:rPr>
+          <w:rFonts w:ascii="Helvetica" w:hAnsi="Helvetica"/>
+          <w:color w:val="000000"/>
+          <w:sz w:val="16"/>
+          <w:szCs w:val="16"/>
+          <w:lang w:val="fr-FR"/>
+        </w:rPr>
+        <w:t>proceso</w:t>
+      </w:r>
+      <w:proofErr w:type="spellEnd"/>
+      <w:r>
+        <w:rPr>
+          <w:rFonts w:ascii="Helvetica" w:hAnsi="Helvetica"/>
+          <w:color w:val="000000"/>
+          <w:sz w:val="16"/>
+          <w:szCs w:val="16"/>
+          <w:lang w:val="fr-FR"/>
+        </w:rPr>
+        <w:t xml:space="preserve"> de </w:t>
+      </w:r>
+      <w:proofErr w:type="spellStart"/>
+      <w:r>
+        <w:rPr>
+          <w:rFonts w:ascii="Helvetica" w:hAnsi="Helvetica"/>
+          <w:color w:val="000000"/>
+          <w:sz w:val="16"/>
+          <w:szCs w:val="16"/>
+          <w:lang w:val="fr-FR"/>
+        </w:rPr>
+        <w:t>compra</w:t>
+      </w:r>
+      <w:proofErr w:type="spellEnd"/>
+      <w:r>
+        <w:rPr>
+          <w:rFonts w:ascii="Helvetica" w:hAnsi="Helvetica"/>
+          <w:color w:val="000000"/>
+          <w:sz w:val="16"/>
+          <w:szCs w:val="16"/>
+          <w:lang w:val="fr-FR"/>
+        </w:rPr>
+        <w:t xml:space="preserve"> es mas </w:t>
+      </w:r>
+      <w:proofErr w:type="spellStart"/>
+      <w:r>
+        <w:rPr>
+          <w:rFonts w:ascii="Helvetica" w:hAnsi="Helvetica"/>
+          <w:color w:val="000000"/>
+          <w:sz w:val="16"/>
+          <w:szCs w:val="16"/>
+          <w:lang w:val="fr-FR"/>
+        </w:rPr>
+        <w:t>rapido</w:t>
+      </w:r>
+      <w:proofErr w:type="spellEnd"/>
+      <w:r>
+        <w:rPr>
+          <w:rFonts w:ascii="Helvetica" w:hAnsi="Helvetica"/>
+          <w:color w:val="000000"/>
+          <w:sz w:val="16"/>
+          <w:szCs w:val="16"/>
+          <w:lang w:val="fr-FR"/>
+        </w:rPr>
+        <w:t xml:space="preserve"> y con </w:t>
+      </w:r>
+      <w:proofErr w:type="spellStart"/>
+      <w:r>
+        <w:rPr>
+          <w:rFonts w:ascii="Helvetica" w:hAnsi="Helvetica"/>
+          <w:color w:val="000000"/>
+          <w:sz w:val="16"/>
+          <w:szCs w:val="16"/>
+          <w:lang w:val="fr-FR"/>
+        </w:rPr>
+        <w:t>menos</w:t>
+      </w:r>
+      <w:proofErr w:type="spellEnd"/>
+      <w:r>
+        <w:rPr>
+          <w:rFonts w:ascii="Helvetica" w:hAnsi="Helvetica"/>
+          <w:color w:val="000000"/>
+          <w:sz w:val="16"/>
+          <w:szCs w:val="16"/>
+          <w:lang w:val="fr-FR"/>
+        </w:rPr>
+        <w:t xml:space="preserve"> </w:t>
+      </w:r>
+      <w:proofErr w:type="spellStart"/>
+      <w:r>
+        <w:rPr>
+          <w:rFonts w:ascii="Helvetica" w:hAnsi="Helvetica"/>
+          <w:color w:val="000000"/>
+          <w:sz w:val="16"/>
+          <w:szCs w:val="16"/>
+          <w:lang w:val="fr-FR"/>
+        </w:rPr>
+        <w:t>interacciones</w:t>
+      </w:r>
+      <w:proofErr w:type="spellEnd"/>
+      <w:r>
+        <w:rPr>
+          <w:rFonts w:ascii="Helvetica" w:hAnsi="Helvetica"/>
+          <w:color w:val="000000"/>
+          <w:sz w:val="16"/>
+          <w:szCs w:val="16"/>
+          <w:lang w:val="fr-FR"/>
+        </w:rPr>
+        <w:t xml:space="preserve">. </w:t>
+      </w:r>
+    </w:p>
+    <w:p>
+      <w:pPr>
+        <w:rPr>
+          <w:lang w:val="fr-FR"/>
+        </w:rPr>
+      </w:pPr>
+    </w:p>
     <w:sectPr>
       <w:pgSz w:w="11906" w:h="16838"/>
       <w:pgMar w:top="1440" w:right="1800" w:bottom="1440" w:left="1800" w:header="708" w:footer="708" w:gutter="0"/>
@@ -4183,6 +5634,34 @@
     <w:uiPriority w:val="99"/>
     <w:semiHidden/>
     <w:unhideWhenUsed/>
+  </w:style>
+  <w:style w:type="paragraph" w:styleId="Web">
+    <w:name w:val="Normal (Web)"/>
+    <w:basedOn w:val="a"/>
+    <w:uiPriority w:val="99"/>
+    <w:semiHidden/>
+    <w:unhideWhenUsed/>
+    <w:rsid w:val="003E7946"/>
+    <w:pPr>
+      <w:spacing w:before="100" w:beforeAutospacing="1" w:after="100" w:afterAutospacing="1" w:line="240" w:lineRule="auto"/>
+    </w:pPr>
+    <w:rPr>
+      <w:rFonts w:ascii="Times New Roman" w:eastAsia="Times New Roman" w:hAnsi="Times New Roman" w:cs="Times New Roman"/>
+      <w:sz w:val="24"/>
+      <w:szCs w:val="24"/>
+      <w:lang w:val="en-US"/>
+    </w:rPr>
+  </w:style>
+  <w:style w:type="character" w:styleId="a3">
+    <w:name w:val="Emphasis"/>
+    <w:basedOn w:val="a0"/>
+    <w:uiPriority w:val="20"/>
+    <w:qFormat/>
+    <w:rsid w:val="00C47498"/>
+    <w:rPr>
+      <w:i/>
+      <w:iCs/>
+    </w:rPr>
   </w:style>
 </w:styles>
 </file>

</xml_diff>

<commit_message>
One more target file
One more file of translated stuff to Spanish, more target text of source file in English, namely in Spanish as target language is coming soon,
Kindly,
Kat, Have a nice weekend!
</commit_message>
<xml_diff>
--- a/-D-NEW MARKETING B2B AND ITS PERSPECTIVES-Translation from English to Spanish-Target file (1).docx
+++ b/-D-NEW MARKETING B2B AND ITS PERSPECTIVES-Translation from English to Spanish-Target file (1).docx
@@ -4618,33 +4618,24 @@
           <w:lang w:val="fr-FR"/>
         </w:rPr>
       </w:pPr>
-      <w:proofErr w:type="gramStart"/>
-      <w:r>
-        <w:rPr>
-          <w:rFonts w:ascii="Helvetica" w:hAnsi="Helvetica"/>
-          <w:color w:val="000000"/>
-          <w:sz w:val="16"/>
-          <w:szCs w:val="16"/>
-        </w:rPr>
-        <w:t>Un</w:t>
-      </w:r>
-      <w:proofErr w:type="gramEnd"/>
-      <w:r>
-        <w:rPr>
-          <w:rFonts w:ascii="Helvetica" w:hAnsi="Helvetica"/>
-          <w:color w:val="000000"/>
-          <w:sz w:val="16"/>
-          <w:szCs w:val="16"/>
-        </w:rPr>
-        <w:t xml:space="preserve"> comprador/</w:t>
-      </w:r>
-      <w:proofErr w:type="spellStart"/>
-      <w:r>
-        <w:rPr>
-          <w:rFonts w:ascii="Helvetica" w:hAnsi="Helvetica"/>
-          <w:color w:val="000000"/>
-          <w:sz w:val="16"/>
-          <w:szCs w:val="16"/>
+      <w:r>
+        <w:rPr>
+          <w:rFonts w:ascii="Helvetica" w:hAnsi="Helvetica"/>
+          <w:color w:val="000000"/>
+          <w:sz w:val="16"/>
+          <w:szCs w:val="16"/>
+          <w:lang w:val="fr-FR"/>
+        </w:rPr>
+        <w:t>Un comprador/</w:t>
+      </w:r>
+      <w:proofErr w:type="spellStart"/>
+      <w:r>
+        <w:rPr>
+          <w:rFonts w:ascii="Helvetica" w:hAnsi="Helvetica"/>
+          <w:color w:val="000000"/>
+          <w:sz w:val="16"/>
+          <w:szCs w:val="16"/>
+          <w:lang w:val="fr-FR"/>
         </w:rPr>
         <w:t>usuario</w:t>
       </w:r>
@@ -4655,36 +4646,18 @@
           <w:color w:val="000000"/>
           <w:sz w:val="16"/>
           <w:szCs w:val="16"/>
-        </w:rPr>
-        <w:t>/</w:t>
-      </w:r>
-      <w:proofErr w:type="spellStart"/>
-      <w:r>
-        <w:rPr>
-          <w:rFonts w:ascii="Helvetica" w:hAnsi="Helvetica"/>
-          <w:color w:val="000000"/>
-          <w:sz w:val="16"/>
-          <w:szCs w:val="16"/>
-        </w:rPr>
-        <w:t>cliente</w:t>
-      </w:r>
-      <w:proofErr w:type="spellEnd"/>
-      <w:r>
-        <w:rPr>
-          <w:rFonts w:ascii="Helvetica" w:hAnsi="Helvetica"/>
-          <w:color w:val="000000"/>
-          <w:sz w:val="16"/>
-          <w:szCs w:val="16"/>
-        </w:rPr>
-        <w:t xml:space="preserve"> final, </w:t>
-      </w:r>
-      <w:proofErr w:type="spellStart"/>
-      <w:r>
-        <w:rPr>
-          <w:rFonts w:ascii="Helvetica" w:hAnsi="Helvetica"/>
-          <w:color w:val="000000"/>
-          <w:sz w:val="16"/>
-          <w:szCs w:val="16"/>
+          <w:lang w:val="fr-FR"/>
+        </w:rPr>
+        <w:t xml:space="preserve">/cliente final, </w:t>
+      </w:r>
+      <w:proofErr w:type="spellStart"/>
+      <w:r>
+        <w:rPr>
+          <w:rFonts w:ascii="Helvetica" w:hAnsi="Helvetica"/>
+          <w:color w:val="000000"/>
+          <w:sz w:val="16"/>
+          <w:szCs w:val="16"/>
+          <w:lang w:val="fr-FR"/>
         </w:rPr>
         <w:t>quiere</w:t>
       </w:r>
@@ -4695,16 +4668,18 @@
           <w:color w:val="000000"/>
           <w:sz w:val="16"/>
           <w:szCs w:val="16"/>
-        </w:rPr>
-        <w:t xml:space="preserve"> </w:t>
-      </w:r>
-      <w:proofErr w:type="spellStart"/>
-      <w:r>
-        <w:rPr>
-          <w:rFonts w:ascii="Helvetica" w:hAnsi="Helvetica"/>
-          <w:color w:val="000000"/>
-          <w:sz w:val="16"/>
-          <w:szCs w:val="16"/>
+          <w:lang w:val="fr-FR"/>
+        </w:rPr>
+        <w:t xml:space="preserve"> </w:t>
+      </w:r>
+      <w:proofErr w:type="spellStart"/>
+      <w:r>
+        <w:rPr>
+          <w:rFonts w:ascii="Helvetica" w:hAnsi="Helvetica"/>
+          <w:color w:val="000000"/>
+          <w:sz w:val="16"/>
+          <w:szCs w:val="16"/>
+          <w:lang w:val="fr-FR"/>
         </w:rPr>
         <w:t>comprar</w:t>
       </w:r>
@@ -4715,16 +4690,18 @@
           <w:color w:val="000000"/>
           <w:sz w:val="16"/>
           <w:szCs w:val="16"/>
-        </w:rPr>
-        <w:t xml:space="preserve"> </w:t>
-      </w:r>
-      <w:proofErr w:type="spellStart"/>
-      <w:r>
-        <w:rPr>
-          <w:rFonts w:ascii="Helvetica" w:hAnsi="Helvetica"/>
-          <w:color w:val="000000"/>
-          <w:sz w:val="16"/>
-          <w:szCs w:val="16"/>
+          <w:lang w:val="fr-FR"/>
+        </w:rPr>
+        <w:t xml:space="preserve"> </w:t>
+      </w:r>
+      <w:proofErr w:type="spellStart"/>
+      <w:r>
+        <w:rPr>
+          <w:rFonts w:ascii="Helvetica" w:hAnsi="Helvetica"/>
+          <w:color w:val="000000"/>
+          <w:sz w:val="16"/>
+          <w:szCs w:val="16"/>
+          <w:lang w:val="fr-FR"/>
         </w:rPr>
         <w:t>productos</w:t>
       </w:r>
@@ -4735,6 +4712,7 @@
           <w:color w:val="000000"/>
           <w:sz w:val="16"/>
           <w:szCs w:val="16"/>
+          <w:lang w:val="fr-FR"/>
         </w:rPr>
         <w:t xml:space="preserve"> y </w:t>
       </w:r>
@@ -4745,6 +4723,7 @@
           <w:color w:val="000000"/>
           <w:sz w:val="16"/>
           <w:szCs w:val="16"/>
+          <w:lang w:val="fr-FR"/>
         </w:rPr>
         <w:t>servicios</w:t>
       </w:r>
@@ -4755,6 +4734,7 @@
           <w:color w:val="000000"/>
           <w:sz w:val="16"/>
           <w:szCs w:val="16"/>
+          <w:lang w:val="fr-FR"/>
         </w:rPr>
         <w:t xml:space="preserve"> de </w:t>
       </w:r>
@@ -4765,6 +4745,7 @@
           <w:color w:val="000000"/>
           <w:sz w:val="16"/>
           <w:szCs w:val="16"/>
+          <w:lang w:val="fr-FR"/>
         </w:rPr>
         <w:t>una</w:t>
       </w:r>
@@ -4775,16 +4756,18 @@
           <w:color w:val="000000"/>
           <w:sz w:val="16"/>
           <w:szCs w:val="16"/>
-        </w:rPr>
-        <w:t xml:space="preserve"> </w:t>
-      </w:r>
-      <w:proofErr w:type="spellStart"/>
-      <w:r>
-        <w:rPr>
-          <w:rFonts w:ascii="Helvetica" w:hAnsi="Helvetica"/>
-          <w:color w:val="000000"/>
-          <w:sz w:val="16"/>
-          <w:szCs w:val="16"/>
+          <w:lang w:val="fr-FR"/>
+        </w:rPr>
+        <w:t xml:space="preserve"> </w:t>
+      </w:r>
+      <w:proofErr w:type="spellStart"/>
+      <w:r>
+        <w:rPr>
+          <w:rFonts w:ascii="Helvetica" w:hAnsi="Helvetica"/>
+          <w:color w:val="000000"/>
+          <w:sz w:val="16"/>
+          <w:szCs w:val="16"/>
+          <w:lang w:val="fr-FR"/>
         </w:rPr>
         <w:t>empresa</w:t>
       </w:r>
@@ -4795,6 +4778,7 @@
           <w:color w:val="000000"/>
           <w:sz w:val="16"/>
           <w:szCs w:val="16"/>
+          <w:lang w:val="fr-FR"/>
         </w:rPr>
         <w:t xml:space="preserve">, </w:t>
       </w:r>
@@ -4805,6 +4789,7 @@
           <w:color w:val="000000"/>
           <w:sz w:val="16"/>
           <w:szCs w:val="16"/>
+          <w:lang w:val="fr-FR"/>
         </w:rPr>
         <w:t>pero</w:t>
       </w:r>
@@ -4815,6 +4800,7 @@
           <w:color w:val="000000"/>
           <w:sz w:val="16"/>
           <w:szCs w:val="16"/>
+          <w:lang w:val="fr-FR"/>
         </w:rPr>
         <w:t xml:space="preserve"> (incl. </w:t>
       </w:r>
@@ -4825,6 +4811,7 @@
           <w:color w:val="000000"/>
           <w:sz w:val="16"/>
           <w:szCs w:val="16"/>
+          <w:lang w:val="fr-FR"/>
         </w:rPr>
         <w:t>excepciones</w:t>
       </w:r>
@@ -4835,6 +4822,7 @@
           <w:color w:val="000000"/>
           <w:sz w:val="16"/>
           <w:szCs w:val="16"/>
+          <w:lang w:val="fr-FR"/>
         </w:rPr>
         <w:t xml:space="preserve">) no los </w:t>
       </w:r>
@@ -4845,6 +4833,7 @@
           <w:color w:val="000000"/>
           <w:sz w:val="16"/>
           <w:szCs w:val="16"/>
+          <w:lang w:val="fr-FR"/>
         </w:rPr>
         <w:t>necesita</w:t>
       </w:r>
@@ -4855,6 +4844,7 @@
           <w:color w:val="000000"/>
           <w:sz w:val="16"/>
           <w:szCs w:val="16"/>
+          <w:lang w:val="fr-FR"/>
         </w:rPr>
         <w:t xml:space="preserve"> de </w:t>
       </w:r>
@@ -4865,6 +4855,7 @@
           <w:color w:val="000000"/>
           <w:sz w:val="16"/>
           <w:szCs w:val="16"/>
+          <w:lang w:val="fr-FR"/>
         </w:rPr>
         <w:t>verdad</w:t>
       </w:r>
@@ -4875,36 +4866,18 @@
           <w:color w:val="000000"/>
           <w:sz w:val="16"/>
           <w:szCs w:val="16"/>
-        </w:rPr>
-        <w:t xml:space="preserve"> </w:t>
-      </w:r>
-      <w:proofErr w:type="spellStart"/>
-      <w:r>
-        <w:rPr>
-          <w:rFonts w:ascii="Helvetica" w:hAnsi="Helvetica"/>
-          <w:color w:val="000000"/>
-          <w:sz w:val="16"/>
-          <w:szCs w:val="16"/>
-        </w:rPr>
-        <w:t>para</w:t>
-      </w:r>
-      <w:proofErr w:type="spellEnd"/>
-      <w:r>
-        <w:rPr>
-          <w:rFonts w:ascii="Helvetica" w:hAnsi="Helvetica"/>
-          <w:color w:val="000000"/>
-          <w:sz w:val="16"/>
-          <w:szCs w:val="16"/>
-        </w:rPr>
-        <w:t xml:space="preserve"> </w:t>
-      </w:r>
-      <w:proofErr w:type="spellStart"/>
-      <w:r>
-        <w:rPr>
-          <w:rFonts w:ascii="Helvetica" w:hAnsi="Helvetica"/>
-          <w:color w:val="000000"/>
-          <w:sz w:val="16"/>
-          <w:szCs w:val="16"/>
+          <w:lang w:val="fr-FR"/>
+        </w:rPr>
+        <w:t xml:space="preserve"> para </w:t>
+      </w:r>
+      <w:proofErr w:type="spellStart"/>
+      <w:r>
+        <w:rPr>
+          <w:rFonts w:ascii="Helvetica" w:hAnsi="Helvetica"/>
+          <w:color w:val="000000"/>
+          <w:sz w:val="16"/>
+          <w:szCs w:val="16"/>
+          <w:lang w:val="fr-FR"/>
         </w:rPr>
         <w:t>vivir</w:t>
       </w:r>
@@ -4915,6 +4888,7 @@
           <w:color w:val="000000"/>
           <w:sz w:val="16"/>
           <w:szCs w:val="16"/>
+          <w:lang w:val="fr-FR"/>
         </w:rPr>
         <w:t xml:space="preserve">. </w:t>
       </w:r>
@@ -9075,6 +9049,7 @@
           <w:color w:val="000000"/>
           <w:sz w:val="16"/>
           <w:szCs w:val="16"/>
+          <w:lang w:val="fr-FR"/>
         </w:rPr>
       </w:pPr>
     </w:p>
@@ -9082,6 +9057,1020 @@
       <w:pPr>
         <w:rPr>
           <w:lang w:val="en-US"/>
+        </w:rPr>
+      </w:pPr>
+      <w:r>
+        <w:rPr>
+          <w:lang w:val="en-US"/>
+        </w:rPr>
+        <w:t>(Part 5-4 March 2022)</w:t>
+      </w:r>
+    </w:p>
+    <w:p>
+      <w:pPr>
+        <w:pStyle w:val="Web"/>
+        <w:shd w:val="clear" w:color="auto" w:fill="FFFFFF"/>
+        <w:spacing w:before="0" w:beforeAutospacing="0" w:after="0" w:afterAutospacing="0"/>
+        <w:textAlignment w:val="baseline"/>
+        <w:rPr>
+          <w:rFonts w:ascii="Helvetica" w:hAnsi="Helvetica"/>
+          <w:color w:val="000000"/>
+          <w:sz w:val="16"/>
+          <w:szCs w:val="16"/>
+          <w:lang w:val="fr-FR"/>
+        </w:rPr>
+      </w:pPr>
+      <w:r>
+        <w:rPr>
+          <w:rFonts w:ascii="Helvetica" w:hAnsi="Helvetica"/>
+          <w:color w:val="000000"/>
+          <w:sz w:val="16"/>
+          <w:szCs w:val="16"/>
+          <w:lang w:val="fr-FR"/>
+        </w:rPr>
+        <w:t xml:space="preserve">De </w:t>
+      </w:r>
+      <w:proofErr w:type="spellStart"/>
+      <w:r>
+        <w:rPr>
+          <w:rFonts w:ascii="Helvetica" w:hAnsi="Helvetica"/>
+          <w:color w:val="000000"/>
+          <w:sz w:val="16"/>
+          <w:szCs w:val="16"/>
+          <w:lang w:val="fr-FR"/>
+        </w:rPr>
+        <w:t>vuelta</w:t>
+      </w:r>
+      <w:proofErr w:type="spellEnd"/>
+      <w:r>
+        <w:rPr>
+          <w:rFonts w:ascii="Helvetica" w:hAnsi="Helvetica"/>
+          <w:color w:val="000000"/>
+          <w:sz w:val="16"/>
+          <w:szCs w:val="16"/>
+          <w:lang w:val="fr-FR"/>
+        </w:rPr>
+        <w:t>, </w:t>
+      </w:r>
+      <w:proofErr w:type="spellStart"/>
+      <w:r>
+        <w:rPr>
+          <w:rStyle w:val="a4"/>
+          <w:rFonts w:ascii="Helvetica" w:hAnsi="Helvetica"/>
+          <w:color w:val="000000"/>
+          <w:bdr w:val="none" w:sz="0" w:space="0" w:color="auto" w:frame="1"/>
+          <w:lang w:val="fr-FR"/>
+        </w:rPr>
+        <w:t>una</w:t>
+      </w:r>
+      <w:proofErr w:type="spellEnd"/>
+      <w:r>
+        <w:rPr>
+          <w:rStyle w:val="a4"/>
+          <w:rFonts w:ascii="Helvetica" w:hAnsi="Helvetica"/>
+          <w:color w:val="000000"/>
+          <w:bdr w:val="none" w:sz="0" w:space="0" w:color="auto" w:frame="1"/>
+          <w:lang w:val="fr-FR"/>
+        </w:rPr>
+        <w:t xml:space="preserve"> </w:t>
+      </w:r>
+      <w:proofErr w:type="spellStart"/>
+      <w:r>
+        <w:rPr>
+          <w:rStyle w:val="a4"/>
+          <w:rFonts w:ascii="Helvetica" w:hAnsi="Helvetica"/>
+          <w:color w:val="000000"/>
+          <w:bdr w:val="none" w:sz="0" w:space="0" w:color="auto" w:frame="1"/>
+          <w:lang w:val="fr-FR"/>
+        </w:rPr>
+        <w:t>empresa</w:t>
+      </w:r>
+      <w:proofErr w:type="spellEnd"/>
+      <w:r>
+        <w:rPr>
+          <w:rStyle w:val="a4"/>
+          <w:rFonts w:ascii="Helvetica" w:hAnsi="Helvetica"/>
+          <w:color w:val="000000"/>
+          <w:bdr w:val="none" w:sz="0" w:space="0" w:color="auto" w:frame="1"/>
+          <w:lang w:val="fr-FR"/>
+        </w:rPr>
+        <w:t xml:space="preserve"> va a </w:t>
+      </w:r>
+      <w:proofErr w:type="spellStart"/>
+      <w:r>
+        <w:rPr>
+          <w:rStyle w:val="a4"/>
+          <w:rFonts w:ascii="Helvetica" w:hAnsi="Helvetica"/>
+          <w:color w:val="000000"/>
+          <w:bdr w:val="none" w:sz="0" w:space="0" w:color="auto" w:frame="1"/>
+          <w:lang w:val="fr-FR"/>
+        </w:rPr>
+        <w:t>comprar</w:t>
+      </w:r>
+      <w:proofErr w:type="spellEnd"/>
+      <w:r>
+        <w:rPr>
+          <w:rStyle w:val="a4"/>
+          <w:rFonts w:ascii="Helvetica" w:hAnsi="Helvetica"/>
+          <w:color w:val="000000"/>
+          <w:bdr w:val="none" w:sz="0" w:space="0" w:color="auto" w:frame="1"/>
+          <w:lang w:val="fr-FR"/>
+        </w:rPr>
+        <w:t xml:space="preserve"> </w:t>
+      </w:r>
+      <w:proofErr w:type="spellStart"/>
+      <w:r>
+        <w:rPr>
+          <w:rStyle w:val="a4"/>
+          <w:rFonts w:ascii="Helvetica" w:hAnsi="Helvetica"/>
+          <w:color w:val="000000"/>
+          <w:bdr w:val="none" w:sz="0" w:space="0" w:color="auto" w:frame="1"/>
+          <w:lang w:val="fr-FR"/>
+        </w:rPr>
+        <w:t>solamente</w:t>
+      </w:r>
+      <w:proofErr w:type="spellEnd"/>
+      <w:r>
+        <w:rPr>
+          <w:rStyle w:val="a4"/>
+          <w:rFonts w:ascii="Helvetica" w:hAnsi="Helvetica"/>
+          <w:color w:val="000000"/>
+          <w:bdr w:val="none" w:sz="0" w:space="0" w:color="auto" w:frame="1"/>
+          <w:lang w:val="fr-FR"/>
+        </w:rPr>
+        <w:t xml:space="preserve"> </w:t>
+      </w:r>
+      <w:proofErr w:type="spellStart"/>
+      <w:r>
+        <w:rPr>
+          <w:rStyle w:val="a4"/>
+          <w:rFonts w:ascii="Helvetica" w:hAnsi="Helvetica"/>
+          <w:color w:val="000000"/>
+          <w:bdr w:val="none" w:sz="0" w:space="0" w:color="auto" w:frame="1"/>
+          <w:lang w:val="fr-FR"/>
+        </w:rPr>
+        <w:t>lo</w:t>
+      </w:r>
+      <w:proofErr w:type="spellEnd"/>
+      <w:r>
+        <w:rPr>
+          <w:rStyle w:val="a4"/>
+          <w:rFonts w:ascii="Helvetica" w:hAnsi="Helvetica"/>
+          <w:color w:val="000000"/>
+          <w:bdr w:val="none" w:sz="0" w:space="0" w:color="auto" w:frame="1"/>
+          <w:lang w:val="fr-FR"/>
+        </w:rPr>
+        <w:t xml:space="preserve"> que </w:t>
+      </w:r>
+      <w:proofErr w:type="spellStart"/>
+      <w:r>
+        <w:rPr>
+          <w:rStyle w:val="a4"/>
+          <w:rFonts w:ascii="Helvetica" w:hAnsi="Helvetica"/>
+          <w:color w:val="000000"/>
+          <w:bdr w:val="none" w:sz="0" w:space="0" w:color="auto" w:frame="1"/>
+          <w:lang w:val="fr-FR"/>
+        </w:rPr>
+        <w:t>necesita</w:t>
+      </w:r>
+      <w:proofErr w:type="spellEnd"/>
+      <w:r>
+        <w:rPr>
+          <w:rStyle w:val="a4"/>
+          <w:rFonts w:ascii="Helvetica" w:hAnsi="Helvetica"/>
+          <w:color w:val="000000"/>
+          <w:bdr w:val="none" w:sz="0" w:space="0" w:color="auto" w:frame="1"/>
+          <w:lang w:val="fr-FR"/>
+        </w:rPr>
+        <w:t xml:space="preserve"> para </w:t>
+      </w:r>
+      <w:proofErr w:type="spellStart"/>
+      <w:r>
+        <w:rPr>
+          <w:rStyle w:val="a4"/>
+          <w:rFonts w:ascii="Helvetica" w:hAnsi="Helvetica"/>
+          <w:color w:val="000000"/>
+          <w:bdr w:val="none" w:sz="0" w:space="0" w:color="auto" w:frame="1"/>
+          <w:lang w:val="fr-FR"/>
+        </w:rPr>
+        <w:t>survivi</w:t>
+      </w:r>
+      <w:r>
+        <w:rPr>
+          <w:rStyle w:val="a4"/>
+          <w:rFonts w:ascii="Helvetica" w:hAnsi="Helvetica"/>
+          <w:color w:val="000000"/>
+          <w:bdr w:val="none" w:sz="0" w:space="0" w:color="auto" w:frame="1"/>
+          <w:lang w:val="fr-FR"/>
+        </w:rPr>
+        <w:t>r</w:t>
+      </w:r>
+      <w:proofErr w:type="spellEnd"/>
+      <w:r>
+        <w:rPr>
+          <w:rStyle w:val="a4"/>
+          <w:rFonts w:ascii="Helvetica" w:hAnsi="Helvetica"/>
+          <w:color w:val="000000"/>
+          <w:bdr w:val="none" w:sz="0" w:space="0" w:color="auto" w:frame="1"/>
+          <w:lang w:val="fr-FR"/>
+        </w:rPr>
+        <w:t xml:space="preserve"> </w:t>
+      </w:r>
+      <w:proofErr w:type="spellStart"/>
+      <w:r>
+        <w:rPr>
+          <w:rStyle w:val="a4"/>
+          <w:rFonts w:ascii="Helvetica" w:hAnsi="Helvetica"/>
+          <w:color w:val="000000"/>
+          <w:bdr w:val="none" w:sz="0" w:space="0" w:color="auto" w:frame="1"/>
+          <w:lang w:val="fr-FR"/>
+        </w:rPr>
+        <w:t>como</w:t>
+      </w:r>
+      <w:proofErr w:type="spellEnd"/>
+      <w:r>
+        <w:rPr>
+          <w:rStyle w:val="a4"/>
+          <w:rFonts w:ascii="Helvetica" w:hAnsi="Helvetica"/>
+          <w:color w:val="000000"/>
+          <w:bdr w:val="none" w:sz="0" w:space="0" w:color="auto" w:frame="1"/>
+          <w:lang w:val="fr-FR"/>
+        </w:rPr>
+        <w:t xml:space="preserve"> </w:t>
+      </w:r>
+      <w:proofErr w:type="spellStart"/>
+      <w:r>
+        <w:rPr>
+          <w:rStyle w:val="a4"/>
+          <w:rFonts w:ascii="Helvetica" w:hAnsi="Helvetica"/>
+          <w:color w:val="000000"/>
+          <w:bdr w:val="none" w:sz="0" w:space="0" w:color="auto" w:frame="1"/>
+          <w:lang w:val="fr-FR"/>
+        </w:rPr>
+        <w:t>empresa</w:t>
+      </w:r>
+      <w:proofErr w:type="spellEnd"/>
+      <w:r>
+        <w:rPr>
+          <w:rStyle w:val="a4"/>
+          <w:rFonts w:ascii="Helvetica" w:hAnsi="Helvetica"/>
+          <w:color w:val="000000"/>
+          <w:bdr w:val="none" w:sz="0" w:space="0" w:color="auto" w:frame="1"/>
+          <w:lang w:val="fr-FR"/>
+        </w:rPr>
+        <w:t xml:space="preserve">, </w:t>
+      </w:r>
+      <w:proofErr w:type="spellStart"/>
+      <w:r>
+        <w:rPr>
+          <w:rStyle w:val="a4"/>
+          <w:rFonts w:ascii="Helvetica" w:hAnsi="Helvetica"/>
+          <w:color w:val="000000"/>
+          <w:bdr w:val="none" w:sz="0" w:space="0" w:color="auto" w:frame="1"/>
+          <w:lang w:val="fr-FR"/>
+        </w:rPr>
+        <w:t>desarollarse</w:t>
+      </w:r>
+      <w:proofErr w:type="spellEnd"/>
+      <w:r>
+        <w:rPr>
+          <w:rStyle w:val="a4"/>
+          <w:rFonts w:ascii="Helvetica" w:hAnsi="Helvetica"/>
+          <w:color w:val="000000"/>
+          <w:bdr w:val="none" w:sz="0" w:space="0" w:color="auto" w:frame="1"/>
+          <w:lang w:val="fr-FR"/>
+        </w:rPr>
+        <w:t xml:space="preserve"> e </w:t>
+      </w:r>
+      <w:proofErr w:type="spellStart"/>
+      <w:r>
+        <w:rPr>
+          <w:rStyle w:val="a4"/>
+          <w:rFonts w:ascii="Helvetica" w:hAnsi="Helvetica"/>
+          <w:color w:val="000000"/>
+          <w:bdr w:val="none" w:sz="0" w:space="0" w:color="auto" w:frame="1"/>
+          <w:lang w:val="fr-FR"/>
+        </w:rPr>
+        <w:t>salvar</w:t>
+      </w:r>
+      <w:proofErr w:type="spellEnd"/>
+      <w:r>
+        <w:rPr>
+          <w:rStyle w:val="a4"/>
+          <w:rFonts w:ascii="Helvetica" w:hAnsi="Helvetica"/>
+          <w:color w:val="000000"/>
+          <w:bdr w:val="none" w:sz="0" w:space="0" w:color="auto" w:frame="1"/>
+          <w:lang w:val="fr-FR"/>
+        </w:rPr>
+        <w:t xml:space="preserve"> </w:t>
+      </w:r>
+      <w:proofErr w:type="spellStart"/>
+      <w:r>
+        <w:rPr>
+          <w:rStyle w:val="a4"/>
+          <w:rFonts w:ascii="Helvetica" w:hAnsi="Helvetica"/>
+          <w:color w:val="000000"/>
+          <w:bdr w:val="none" w:sz="0" w:space="0" w:color="auto" w:frame="1"/>
+          <w:lang w:val="fr-FR"/>
+        </w:rPr>
+        <w:t>coste</w:t>
+      </w:r>
+      <w:proofErr w:type="spellEnd"/>
+      <w:r>
+        <w:rPr>
+          <w:rStyle w:val="a4"/>
+          <w:rFonts w:ascii="Helvetica" w:hAnsi="Helvetica"/>
+          <w:color w:val="000000"/>
+          <w:bdr w:val="none" w:sz="0" w:space="0" w:color="auto" w:frame="1"/>
+          <w:lang w:val="fr-FR"/>
+        </w:rPr>
+        <w:t xml:space="preserve">, </w:t>
+      </w:r>
+      <w:r>
+        <w:rPr>
+          <w:rFonts w:ascii="Helvetica" w:hAnsi="Helvetica"/>
+          <w:color w:val="000000"/>
+          <w:sz w:val="16"/>
+          <w:szCs w:val="16"/>
+          <w:lang w:val="fr-FR"/>
+        </w:rPr>
+        <w:t> </w:t>
+      </w:r>
+      <w:proofErr w:type="spellStart"/>
+      <w:r>
+        <w:rPr>
+          <w:rFonts w:ascii="Helvetica" w:hAnsi="Helvetica"/>
+          <w:color w:val="000000"/>
+          <w:sz w:val="16"/>
+          <w:szCs w:val="16"/>
+          <w:lang w:val="fr-FR"/>
+        </w:rPr>
+        <w:t>tomando</w:t>
+      </w:r>
+      <w:proofErr w:type="spellEnd"/>
+      <w:r>
+        <w:rPr>
+          <w:rFonts w:ascii="Helvetica" w:hAnsi="Helvetica"/>
+          <w:color w:val="000000"/>
+          <w:sz w:val="16"/>
+          <w:szCs w:val="16"/>
+          <w:lang w:val="fr-FR"/>
+        </w:rPr>
+        <w:t xml:space="preserve"> sus </w:t>
+      </w:r>
+      <w:proofErr w:type="spellStart"/>
+      <w:r>
+        <w:rPr>
+          <w:rFonts w:ascii="Helvetica" w:hAnsi="Helvetica"/>
+          <w:color w:val="000000"/>
+          <w:sz w:val="16"/>
+          <w:szCs w:val="16"/>
+          <w:lang w:val="fr-FR"/>
+        </w:rPr>
+        <w:t>decisions</w:t>
+      </w:r>
+      <w:proofErr w:type="spellEnd"/>
+      <w:r>
+        <w:rPr>
+          <w:rFonts w:ascii="Helvetica" w:hAnsi="Helvetica"/>
+          <w:color w:val="000000"/>
+          <w:sz w:val="16"/>
+          <w:szCs w:val="16"/>
+          <w:lang w:val="fr-FR"/>
+        </w:rPr>
+        <w:t xml:space="preserve"> con </w:t>
+      </w:r>
+      <w:proofErr w:type="spellStart"/>
+      <w:r>
+        <w:rPr>
+          <w:rFonts w:ascii="Helvetica" w:hAnsi="Helvetica"/>
+          <w:color w:val="000000"/>
+          <w:sz w:val="16"/>
+          <w:szCs w:val="16"/>
+          <w:lang w:val="fr-FR"/>
+        </w:rPr>
+        <w:t>cuidado</w:t>
+      </w:r>
+      <w:proofErr w:type="spellEnd"/>
+      <w:r>
+        <w:rPr>
+          <w:rFonts w:ascii="Helvetica" w:hAnsi="Helvetica"/>
+          <w:color w:val="000000"/>
+          <w:sz w:val="16"/>
+          <w:szCs w:val="16"/>
+          <w:lang w:val="fr-FR"/>
+        </w:rPr>
+        <w:t xml:space="preserve">, </w:t>
+      </w:r>
+      <w:proofErr w:type="spellStart"/>
+      <w:r>
+        <w:rPr>
+          <w:rFonts w:ascii="Helvetica" w:hAnsi="Helvetica"/>
+          <w:color w:val="000000"/>
+          <w:sz w:val="16"/>
+          <w:szCs w:val="16"/>
+          <w:lang w:val="fr-FR"/>
+        </w:rPr>
+        <w:t>como</w:t>
+      </w:r>
+      <w:proofErr w:type="spellEnd"/>
+      <w:r>
+        <w:rPr>
+          <w:rFonts w:ascii="Helvetica" w:hAnsi="Helvetica"/>
+          <w:color w:val="000000"/>
+          <w:sz w:val="16"/>
+          <w:szCs w:val="16"/>
+          <w:lang w:val="fr-FR"/>
+        </w:rPr>
+        <w:t xml:space="preserve"> </w:t>
+      </w:r>
+      <w:proofErr w:type="spellStart"/>
+      <w:r>
+        <w:rPr>
+          <w:rFonts w:ascii="Helvetica" w:hAnsi="Helvetica"/>
+          <w:color w:val="000000"/>
+          <w:sz w:val="16"/>
+          <w:szCs w:val="16"/>
+          <w:lang w:val="fr-FR"/>
+        </w:rPr>
+        <w:t>falta</w:t>
+      </w:r>
+      <w:proofErr w:type="spellEnd"/>
+      <w:r>
+        <w:rPr>
+          <w:rFonts w:ascii="Helvetica" w:hAnsi="Helvetica"/>
+          <w:color w:val="000000"/>
+          <w:sz w:val="16"/>
+          <w:szCs w:val="16"/>
+          <w:lang w:val="fr-FR"/>
+        </w:rPr>
+        <w:t xml:space="preserve"> d</w:t>
+      </w:r>
+      <w:r>
+        <w:rPr>
+          <w:rFonts w:ascii="Helvetica" w:hAnsi="Helvetica"/>
+          <w:color w:val="000000"/>
+          <w:sz w:val="16"/>
+          <w:szCs w:val="16"/>
+          <w:lang w:val="fr-FR"/>
+        </w:rPr>
+        <w:t xml:space="preserve">e </w:t>
+      </w:r>
+      <w:proofErr w:type="spellStart"/>
+      <w:r>
+        <w:rPr>
+          <w:rFonts w:ascii="Helvetica" w:hAnsi="Helvetica"/>
+          <w:color w:val="000000"/>
+          <w:sz w:val="16"/>
+          <w:szCs w:val="16"/>
+          <w:lang w:val="fr-FR"/>
+        </w:rPr>
+        <w:t>ele</w:t>
+      </w:r>
+      <w:r>
+        <w:rPr>
+          <w:rFonts w:ascii="Helvetica" w:hAnsi="Helvetica"/>
+          <w:color w:val="000000"/>
+          <w:sz w:val="16"/>
+          <w:szCs w:val="16"/>
+          <w:lang w:val="fr-FR"/>
+        </w:rPr>
+        <w:t>gir</w:t>
+      </w:r>
+      <w:proofErr w:type="spellEnd"/>
+      <w:r>
+        <w:rPr>
+          <w:rFonts w:ascii="Helvetica" w:hAnsi="Helvetica"/>
+          <w:color w:val="000000"/>
+          <w:sz w:val="16"/>
+          <w:szCs w:val="16"/>
+          <w:lang w:val="fr-FR"/>
+        </w:rPr>
+        <w:t xml:space="preserve"> un </w:t>
+      </w:r>
+      <w:proofErr w:type="spellStart"/>
+      <w:r>
+        <w:rPr>
+          <w:rFonts w:ascii="Helvetica" w:hAnsi="Helvetica"/>
+          <w:color w:val="000000"/>
+          <w:sz w:val="16"/>
+          <w:szCs w:val="16"/>
+          <w:lang w:val="fr-FR"/>
+        </w:rPr>
+        <w:t>pr</w:t>
+      </w:r>
+      <w:r>
+        <w:rPr>
+          <w:rFonts w:ascii="Helvetica" w:hAnsi="Helvetica"/>
+          <w:color w:val="000000"/>
+          <w:sz w:val="16"/>
+          <w:szCs w:val="16"/>
+          <w:lang w:val="fr-FR"/>
+        </w:rPr>
+        <w:t>oveedor</w:t>
+      </w:r>
+      <w:proofErr w:type="spellEnd"/>
+      <w:r>
+        <w:rPr>
+          <w:rFonts w:ascii="Helvetica" w:hAnsi="Helvetica"/>
+          <w:color w:val="000000"/>
+          <w:sz w:val="16"/>
+          <w:szCs w:val="16"/>
+          <w:lang w:val="fr-FR"/>
+        </w:rPr>
+        <w:t xml:space="preserve"> que </w:t>
+      </w:r>
+      <w:proofErr w:type="spellStart"/>
+      <w:r>
+        <w:rPr>
+          <w:rFonts w:ascii="Helvetica" w:hAnsi="Helvetica"/>
+          <w:color w:val="000000"/>
+          <w:sz w:val="16"/>
+          <w:szCs w:val="16"/>
+          <w:lang w:val="fr-FR"/>
+        </w:rPr>
+        <w:t>puede</w:t>
+      </w:r>
+      <w:proofErr w:type="spellEnd"/>
+      <w:r>
+        <w:rPr>
+          <w:rFonts w:ascii="Helvetica" w:hAnsi="Helvetica"/>
+          <w:color w:val="000000"/>
+          <w:sz w:val="16"/>
+          <w:szCs w:val="16"/>
+          <w:lang w:val="fr-FR"/>
+        </w:rPr>
+        <w:t xml:space="preserve"> </w:t>
+      </w:r>
+      <w:proofErr w:type="spellStart"/>
+      <w:r>
+        <w:rPr>
+          <w:rFonts w:ascii="Helvetica" w:hAnsi="Helvetica"/>
+          <w:color w:val="000000"/>
+          <w:sz w:val="16"/>
+          <w:szCs w:val="16"/>
+          <w:lang w:val="fr-FR"/>
+        </w:rPr>
+        <w:t>causar</w:t>
+      </w:r>
+      <w:proofErr w:type="spellEnd"/>
+      <w:r>
+        <w:rPr>
+          <w:rFonts w:ascii="Helvetica" w:hAnsi="Helvetica"/>
+          <w:color w:val="000000"/>
+          <w:sz w:val="16"/>
+          <w:szCs w:val="16"/>
+          <w:lang w:val="fr-FR"/>
+        </w:rPr>
+        <w:t xml:space="preserve"> un </w:t>
+      </w:r>
+      <w:proofErr w:type="spellStart"/>
+      <w:r>
+        <w:rPr>
+          <w:rFonts w:ascii="Helvetica" w:hAnsi="Helvetica"/>
+          <w:color w:val="000000"/>
+          <w:sz w:val="16"/>
+          <w:szCs w:val="16"/>
+          <w:lang w:val="fr-FR"/>
+        </w:rPr>
+        <w:t>daño</w:t>
+      </w:r>
+      <w:proofErr w:type="spellEnd"/>
+      <w:r>
+        <w:rPr>
+          <w:rFonts w:ascii="Helvetica" w:hAnsi="Helvetica"/>
+          <w:color w:val="000000"/>
+          <w:sz w:val="16"/>
+          <w:szCs w:val="16"/>
+          <w:lang w:val="fr-FR"/>
+        </w:rPr>
+        <w:t xml:space="preserve"> </w:t>
+      </w:r>
+      <w:proofErr w:type="spellStart"/>
+      <w:r>
+        <w:rPr>
+          <w:rFonts w:ascii="Helvetica" w:hAnsi="Helvetica"/>
+          <w:color w:val="000000"/>
+          <w:sz w:val="16"/>
+          <w:szCs w:val="16"/>
+          <w:lang w:val="fr-FR"/>
+        </w:rPr>
+        <w:t>material</w:t>
+      </w:r>
+      <w:proofErr w:type="spellEnd"/>
+      <w:r>
+        <w:rPr>
+          <w:rFonts w:ascii="Helvetica" w:hAnsi="Helvetica"/>
+          <w:color w:val="000000"/>
+          <w:sz w:val="16"/>
+          <w:szCs w:val="16"/>
+          <w:lang w:val="fr-FR"/>
+        </w:rPr>
+        <w:t xml:space="preserve"> a la </w:t>
+      </w:r>
+      <w:proofErr w:type="spellStart"/>
+      <w:r>
+        <w:rPr>
+          <w:rFonts w:ascii="Helvetica" w:hAnsi="Helvetica"/>
+          <w:color w:val="000000"/>
+          <w:sz w:val="16"/>
+          <w:szCs w:val="16"/>
+          <w:lang w:val="fr-FR"/>
+        </w:rPr>
+        <w:t>empresa</w:t>
+      </w:r>
+      <w:proofErr w:type="spellEnd"/>
+      <w:r>
+        <w:rPr>
+          <w:rFonts w:ascii="Helvetica" w:hAnsi="Helvetica"/>
+          <w:color w:val="000000"/>
+          <w:sz w:val="16"/>
+          <w:szCs w:val="16"/>
+          <w:lang w:val="fr-FR"/>
+        </w:rPr>
+        <w:t xml:space="preserve"> y </w:t>
+      </w:r>
+      <w:proofErr w:type="spellStart"/>
+      <w:r>
+        <w:rPr>
+          <w:rFonts w:ascii="Helvetica" w:hAnsi="Helvetica"/>
+          <w:color w:val="000000"/>
+          <w:sz w:val="16"/>
+          <w:szCs w:val="16"/>
+          <w:lang w:val="fr-FR"/>
+        </w:rPr>
+        <w:t>perdida</w:t>
+      </w:r>
+      <w:proofErr w:type="spellEnd"/>
+      <w:r>
+        <w:rPr>
+          <w:rFonts w:ascii="Helvetica" w:hAnsi="Helvetica"/>
+          <w:color w:val="000000"/>
+          <w:sz w:val="16"/>
+          <w:szCs w:val="16"/>
+          <w:lang w:val="fr-FR"/>
+        </w:rPr>
+        <w:t xml:space="preserve"> de </w:t>
+      </w:r>
+      <w:proofErr w:type="spellStart"/>
+      <w:r>
+        <w:rPr>
+          <w:rFonts w:ascii="Helvetica" w:hAnsi="Helvetica"/>
+          <w:color w:val="000000"/>
+          <w:sz w:val="16"/>
+          <w:szCs w:val="16"/>
+          <w:lang w:val="fr-FR"/>
+        </w:rPr>
+        <w:t>dinero</w:t>
+      </w:r>
+      <w:proofErr w:type="spellEnd"/>
+      <w:r>
+        <w:rPr>
+          <w:rFonts w:ascii="Helvetica" w:hAnsi="Helvetica"/>
+          <w:color w:val="000000"/>
+          <w:sz w:val="16"/>
+          <w:szCs w:val="16"/>
+          <w:lang w:val="fr-FR"/>
+        </w:rPr>
+        <w:t xml:space="preserve">, </w:t>
+      </w:r>
+      <w:proofErr w:type="spellStart"/>
+      <w:r>
+        <w:rPr>
+          <w:rFonts w:ascii="Helvetica" w:hAnsi="Helvetica"/>
+          <w:color w:val="000000"/>
+          <w:sz w:val="16"/>
+          <w:szCs w:val="16"/>
+          <w:lang w:val="fr-FR"/>
+        </w:rPr>
+        <w:t>perdiendo</w:t>
+      </w:r>
+      <w:proofErr w:type="spellEnd"/>
+      <w:r>
+        <w:rPr>
+          <w:rFonts w:ascii="Helvetica" w:hAnsi="Helvetica"/>
+          <w:color w:val="000000"/>
+          <w:sz w:val="16"/>
+          <w:szCs w:val="16"/>
+          <w:lang w:val="fr-FR"/>
+        </w:rPr>
+        <w:t xml:space="preserve"> </w:t>
+      </w:r>
+      <w:proofErr w:type="spellStart"/>
+      <w:r>
+        <w:rPr>
+          <w:rFonts w:ascii="Helvetica" w:hAnsi="Helvetica"/>
+          <w:color w:val="000000"/>
+          <w:sz w:val="16"/>
+          <w:szCs w:val="16"/>
+          <w:lang w:val="fr-FR"/>
+        </w:rPr>
+        <w:t>tambien</w:t>
+      </w:r>
+      <w:proofErr w:type="spellEnd"/>
+      <w:r>
+        <w:rPr>
+          <w:rFonts w:ascii="Helvetica" w:hAnsi="Helvetica"/>
+          <w:color w:val="000000"/>
+          <w:sz w:val="16"/>
+          <w:szCs w:val="16"/>
+          <w:lang w:val="fr-FR"/>
+        </w:rPr>
+        <w:t xml:space="preserve"> el cliente que ha comprador de </w:t>
+      </w:r>
+      <w:proofErr w:type="spellStart"/>
+      <w:r>
+        <w:rPr>
+          <w:rFonts w:ascii="Helvetica" w:hAnsi="Helvetica"/>
+          <w:color w:val="000000"/>
+          <w:sz w:val="16"/>
+          <w:szCs w:val="16"/>
+          <w:lang w:val="fr-FR"/>
+        </w:rPr>
+        <w:t>ella</w:t>
+      </w:r>
+      <w:proofErr w:type="spellEnd"/>
+      <w:r>
+        <w:rPr>
+          <w:rFonts w:ascii="Helvetica" w:hAnsi="Helvetica"/>
+          <w:color w:val="000000"/>
+          <w:sz w:val="16"/>
+          <w:szCs w:val="16"/>
+          <w:lang w:val="fr-FR"/>
+        </w:rPr>
+        <w:t xml:space="preserve">.  </w:t>
+      </w:r>
+    </w:p>
+    <w:p>
+      <w:pPr>
+        <w:pStyle w:val="Web"/>
+        <w:shd w:val="clear" w:color="auto" w:fill="FFFFFF"/>
+        <w:spacing w:before="0" w:beforeAutospacing="0" w:after="0" w:afterAutospacing="0"/>
+        <w:textAlignment w:val="baseline"/>
+        <w:rPr>
+          <w:rFonts w:ascii="Helvetica" w:hAnsi="Helvetica"/>
+          <w:color w:val="000000"/>
+          <w:sz w:val="16"/>
+          <w:szCs w:val="16"/>
+          <w:lang w:val="fr-FR"/>
+        </w:rPr>
+      </w:pPr>
+      <w:r>
+        <w:rPr>
+          <w:rFonts w:ascii="Helvetica" w:hAnsi="Helvetica"/>
+          <w:color w:val="000000"/>
+          <w:sz w:val="16"/>
+          <w:szCs w:val="16"/>
+          <w:lang w:val="fr-FR"/>
+        </w:rPr>
+        <w:lastRenderedPageBreak/>
+        <w:t xml:space="preserve">Es po resta </w:t>
+      </w:r>
+      <w:proofErr w:type="spellStart"/>
+      <w:r>
+        <w:rPr>
+          <w:rFonts w:ascii="Helvetica" w:hAnsi="Helvetica"/>
+          <w:color w:val="000000"/>
+          <w:sz w:val="16"/>
+          <w:szCs w:val="16"/>
+          <w:lang w:val="fr-FR"/>
+        </w:rPr>
+        <w:t>razon</w:t>
+      </w:r>
+      <w:proofErr w:type="spellEnd"/>
+      <w:r>
+        <w:rPr>
+          <w:rFonts w:ascii="Helvetica" w:hAnsi="Helvetica"/>
+          <w:color w:val="000000"/>
+          <w:sz w:val="16"/>
+          <w:szCs w:val="16"/>
+          <w:lang w:val="fr-FR"/>
+        </w:rPr>
+        <w:t xml:space="preserve"> que </w:t>
+      </w:r>
+      <w:r>
+        <w:rPr>
+          <w:rStyle w:val="a4"/>
+          <w:rFonts w:ascii="Helvetica" w:hAnsi="Helvetica"/>
+          <w:color w:val="000000"/>
+          <w:bdr w:val="none" w:sz="0" w:space="0" w:color="auto" w:frame="1"/>
+          <w:lang w:val="fr-FR"/>
+        </w:rPr>
+        <w:t xml:space="preserve"> el </w:t>
+      </w:r>
+      <w:proofErr w:type="spellStart"/>
+      <w:r>
+        <w:rPr>
+          <w:rStyle w:val="a4"/>
+          <w:rFonts w:ascii="Helvetica" w:hAnsi="Helvetica"/>
+          <w:color w:val="000000"/>
+          <w:bdr w:val="none" w:sz="0" w:space="0" w:color="auto" w:frame="1"/>
+          <w:lang w:val="fr-FR"/>
+        </w:rPr>
+        <w:t>trabajo</w:t>
+      </w:r>
+      <w:proofErr w:type="spellEnd"/>
+      <w:r>
+        <w:rPr>
+          <w:rStyle w:val="a4"/>
+          <w:rFonts w:ascii="Helvetica" w:hAnsi="Helvetica"/>
+          <w:color w:val="000000"/>
+          <w:bdr w:val="none" w:sz="0" w:space="0" w:color="auto" w:frame="1"/>
+          <w:lang w:val="fr-FR"/>
+        </w:rPr>
+        <w:t xml:space="preserve"> principal de </w:t>
+      </w:r>
+      <w:r>
+        <w:rPr>
+          <w:rStyle w:val="a3"/>
+          <w:rFonts w:ascii="Helvetica" w:hAnsi="Helvetica"/>
+          <w:b/>
+          <w:bCs/>
+          <w:color w:val="000000"/>
+          <w:sz w:val="16"/>
+          <w:szCs w:val="16"/>
+          <w:bdr w:val="none" w:sz="0" w:space="0" w:color="auto" w:frame="1"/>
+          <w:lang w:val="fr-FR"/>
+        </w:rPr>
+        <w:t>marketing</w:t>
+      </w:r>
+      <w:r>
+        <w:rPr>
+          <w:rStyle w:val="a4"/>
+          <w:rFonts w:ascii="Helvetica" w:hAnsi="Helvetica"/>
+          <w:color w:val="000000"/>
+          <w:bdr w:val="none" w:sz="0" w:space="0" w:color="auto" w:frame="1"/>
+          <w:lang w:val="fr-FR"/>
+        </w:rPr>
+        <w:t xml:space="preserve"> B2B consiste en </w:t>
+      </w:r>
+      <w:proofErr w:type="spellStart"/>
+      <w:r>
+        <w:rPr>
+          <w:rStyle w:val="a4"/>
+          <w:rFonts w:ascii="Helvetica" w:hAnsi="Helvetica"/>
+          <w:color w:val="000000"/>
+          <w:bdr w:val="none" w:sz="0" w:space="0" w:color="auto" w:frame="1"/>
+          <w:lang w:val="fr-FR"/>
+        </w:rPr>
+        <w:t>reducir</w:t>
+      </w:r>
+      <w:proofErr w:type="spellEnd"/>
+      <w:r>
+        <w:rPr>
+          <w:rStyle w:val="a4"/>
+          <w:rFonts w:ascii="Helvetica" w:hAnsi="Helvetica"/>
+          <w:color w:val="000000"/>
+          <w:bdr w:val="none" w:sz="0" w:space="0" w:color="auto" w:frame="1"/>
+          <w:lang w:val="fr-FR"/>
+        </w:rPr>
+        <w:t>/</w:t>
+      </w:r>
+      <w:proofErr w:type="spellStart"/>
+      <w:r>
+        <w:rPr>
+          <w:rStyle w:val="a4"/>
+          <w:rFonts w:ascii="Helvetica" w:hAnsi="Helvetica"/>
+          <w:color w:val="000000"/>
+          <w:bdr w:val="none" w:sz="0" w:space="0" w:color="auto" w:frame="1"/>
+          <w:lang w:val="fr-FR"/>
+        </w:rPr>
+        <w:t>minimizar</w:t>
+      </w:r>
+      <w:proofErr w:type="spellEnd"/>
+      <w:r>
+        <w:rPr>
+          <w:rStyle w:val="a4"/>
+          <w:rFonts w:ascii="Helvetica" w:hAnsi="Helvetica"/>
+          <w:color w:val="000000"/>
+          <w:bdr w:val="none" w:sz="0" w:space="0" w:color="auto" w:frame="1"/>
+          <w:lang w:val="fr-FR"/>
+        </w:rPr>
+        <w:t xml:space="preserve"> los </w:t>
+      </w:r>
+      <w:proofErr w:type="spellStart"/>
+      <w:r>
+        <w:rPr>
+          <w:rStyle w:val="a4"/>
+          <w:rFonts w:ascii="Helvetica" w:hAnsi="Helvetica"/>
+          <w:color w:val="000000"/>
+          <w:bdr w:val="none" w:sz="0" w:space="0" w:color="auto" w:frame="1"/>
+          <w:lang w:val="fr-FR"/>
+        </w:rPr>
+        <w:t>riesgos</w:t>
+      </w:r>
+      <w:proofErr w:type="spellEnd"/>
+      <w:r>
+        <w:rPr>
+          <w:rStyle w:val="a4"/>
+          <w:rFonts w:ascii="Helvetica" w:hAnsi="Helvetica"/>
+          <w:color w:val="000000"/>
+          <w:bdr w:val="none" w:sz="0" w:space="0" w:color="auto" w:frame="1"/>
+          <w:lang w:val="fr-FR"/>
+        </w:rPr>
+        <w:t xml:space="preserve"> </w:t>
+      </w:r>
+      <w:proofErr w:type="spellStart"/>
+      <w:r>
+        <w:rPr>
+          <w:rStyle w:val="a4"/>
+          <w:rFonts w:ascii="Helvetica" w:hAnsi="Helvetica"/>
+          <w:color w:val="000000"/>
+          <w:bdr w:val="none" w:sz="0" w:space="0" w:color="auto" w:frame="1"/>
+          <w:lang w:val="fr-FR"/>
+        </w:rPr>
+        <w:t>posibles</w:t>
+      </w:r>
+      <w:proofErr w:type="spellEnd"/>
+      <w:r>
+        <w:rPr>
+          <w:rStyle w:val="a4"/>
+          <w:rFonts w:ascii="Helvetica" w:hAnsi="Helvetica"/>
+          <w:color w:val="000000"/>
+          <w:bdr w:val="none" w:sz="0" w:space="0" w:color="auto" w:frame="1"/>
+          <w:lang w:val="fr-FR"/>
+        </w:rPr>
+        <w:t xml:space="preserve"> y </w:t>
+      </w:r>
+      <w:proofErr w:type="spellStart"/>
+      <w:r>
+        <w:rPr>
+          <w:rStyle w:val="a4"/>
+          <w:rFonts w:ascii="Helvetica" w:hAnsi="Helvetica"/>
+          <w:color w:val="000000"/>
+          <w:bdr w:val="none" w:sz="0" w:space="0" w:color="auto" w:frame="1"/>
+          <w:lang w:val="fr-FR"/>
+        </w:rPr>
+        <w:t>ganar</w:t>
+      </w:r>
+      <w:proofErr w:type="spellEnd"/>
+      <w:r>
+        <w:rPr>
+          <w:rStyle w:val="a4"/>
+          <w:rFonts w:ascii="Helvetica" w:hAnsi="Helvetica"/>
+          <w:color w:val="000000"/>
+          <w:bdr w:val="none" w:sz="0" w:space="0" w:color="auto" w:frame="1"/>
+          <w:lang w:val="fr-FR"/>
+        </w:rPr>
+        <w:t xml:space="preserve"> la </w:t>
+      </w:r>
+      <w:proofErr w:type="spellStart"/>
+      <w:r>
+        <w:rPr>
+          <w:rStyle w:val="a4"/>
+          <w:rFonts w:ascii="Helvetica" w:hAnsi="Helvetica"/>
+          <w:color w:val="000000"/>
+          <w:bdr w:val="none" w:sz="0" w:space="0" w:color="auto" w:frame="1"/>
+          <w:lang w:val="fr-FR"/>
+        </w:rPr>
+        <w:t>confianza</w:t>
+      </w:r>
+      <w:proofErr w:type="spellEnd"/>
+      <w:r>
+        <w:rPr>
+          <w:rStyle w:val="a4"/>
+          <w:rFonts w:ascii="Helvetica" w:hAnsi="Helvetica"/>
+          <w:color w:val="000000"/>
+          <w:bdr w:val="none" w:sz="0" w:space="0" w:color="auto" w:frame="1"/>
+          <w:lang w:val="fr-FR"/>
+        </w:rPr>
+        <w:t xml:space="preserve"> de</w:t>
+      </w:r>
+      <w:r>
+        <w:rPr>
+          <w:rStyle w:val="a4"/>
+          <w:rFonts w:ascii="Helvetica" w:hAnsi="Helvetica"/>
+          <w:color w:val="000000"/>
+          <w:bdr w:val="none" w:sz="0" w:space="0" w:color="auto" w:frame="1"/>
+          <w:lang w:val="fr-FR"/>
+        </w:rPr>
+        <w:t xml:space="preserve"> los</w:t>
+      </w:r>
+      <w:r>
+        <w:rPr>
+          <w:rStyle w:val="a4"/>
+          <w:rFonts w:ascii="Helvetica" w:hAnsi="Helvetica"/>
+          <w:color w:val="000000"/>
+          <w:bdr w:val="none" w:sz="0" w:space="0" w:color="auto" w:frame="1"/>
+          <w:lang w:val="fr-FR"/>
+        </w:rPr>
+        <w:t xml:space="preserve"> </w:t>
+      </w:r>
+      <w:r>
+        <w:rPr>
+          <w:rStyle w:val="a4"/>
+          <w:rFonts w:ascii="Helvetica" w:hAnsi="Helvetica"/>
+          <w:color w:val="000000"/>
+          <w:bdr w:val="none" w:sz="0" w:space="0" w:color="auto" w:frame="1"/>
+          <w:lang w:val="fr-FR"/>
+        </w:rPr>
+        <w:t xml:space="preserve">clientes. </w:t>
+      </w:r>
+    </w:p>
+    <w:p>
+      <w:pPr>
+        <w:rPr>
+          <w:lang w:val="fr-FR"/>
         </w:rPr>
       </w:pPr>
     </w:p>
@@ -9314,6 +10303,17 @@
     <w:rPr>
       <w:i/>
       <w:iCs/>
+    </w:rPr>
+  </w:style>
+  <w:style w:type="character" w:styleId="a4">
+    <w:name w:val="Strong"/>
+    <w:basedOn w:val="a0"/>
+    <w:uiPriority w:val="22"/>
+    <w:qFormat/>
+    <w:rsid w:val="007956F4"/>
+    <w:rPr>
+      <w:b/>
+      <w:bCs/>
     </w:rPr>
   </w:style>
 </w:styles>

</xml_diff>